<commit_message>
220441100034-IMAM ARISHANIDI IRFANTO-MUHAMMAD IQBAL FIRMANSYAH-MODUL 3
</commit_message>
<xml_diff>
--- a/modul-3/LAPRES_3_220441100034_IMAM ARISHANDI IRFANTO.docx
+++ b/modul-3/LAPRES_3_220441100034_IMAM ARISHANDI IRFANTO.docx
@@ -360,6 +360,7 @@
                                 <w:t xml:space="preserve">FITRI DAMAYANTI, </w:t>
                               </w:r>
                               <w:proofErr w:type="spellStart"/>
+                              <w:proofErr w:type="gramStart"/>
                               <w:r>
                                 <w:rPr>
                                   <w:rFonts w:asciiTheme="majorBidi" w:hAnsiTheme="majorBidi" w:cstheme="majorBidi"/>
@@ -367,7 +368,17 @@
                                   <w:color w:val="252525"/>
                                   <w:sz w:val="24"/>
                                 </w:rPr>
-                                <w:t>S.Kom,M.Kom</w:t>
+                                <w:t>S.Kom</w:t>
+                              </w:r>
+                              <w:proofErr w:type="gramEnd"/>
+                              <w:r>
+                                <w:rPr>
+                                  <w:rFonts w:asciiTheme="majorBidi" w:hAnsiTheme="majorBidi" w:cstheme="majorBidi"/>
+                                  <w:b/>
+                                  <w:color w:val="252525"/>
+                                  <w:sz w:val="24"/>
+                                </w:rPr>
+                                <w:t>,M.Kom</w:t>
                               </w:r>
                               <w:proofErr w:type="spellEnd"/>
                             </w:p>
@@ -639,6 +650,7 @@
                           <w:t xml:space="preserve">FITRI DAMAYANTI, </w:t>
                         </w:r>
                         <w:proofErr w:type="spellStart"/>
+                        <w:proofErr w:type="gramStart"/>
                         <w:r>
                           <w:rPr>
                             <w:rFonts w:asciiTheme="majorBidi" w:hAnsiTheme="majorBidi" w:cstheme="majorBidi"/>
@@ -646,7 +658,17 @@
                             <w:color w:val="252525"/>
                             <w:sz w:val="24"/>
                           </w:rPr>
-                          <w:t>S.Kom,M.Kom</w:t>
+                          <w:t>S.Kom</w:t>
+                        </w:r>
+                        <w:proofErr w:type="gramEnd"/>
+                        <w:r>
+                          <w:rPr>
+                            <w:rFonts w:asciiTheme="majorBidi" w:hAnsiTheme="majorBidi" w:cstheme="majorBidi"/>
+                            <w:b/>
+                            <w:color w:val="252525"/>
+                            <w:sz w:val="24"/>
+                          </w:rPr>
+                          <w:t>,M.Kom</w:t>
                         </w:r>
                         <w:proofErr w:type="spellEnd"/>
                       </w:p>
@@ -805,6 +827,7 @@
                                 <w:sz w:val="24"/>
                               </w:rPr>
                             </w:pPr>
+                            <w:proofErr w:type="gramStart"/>
                             <w:r>
                               <w:rPr>
                                 <w:rFonts w:asciiTheme="majorBidi" w:hAnsiTheme="majorBidi" w:cstheme="majorBidi"/>
@@ -821,7 +844,17 @@
                                 <w:color w:val="252525"/>
                                 <w:sz w:val="24"/>
                               </w:rPr>
-                              <w:t xml:space="preserve">  Mei </w:t>
+                              <w:t xml:space="preserve">  Mei</w:t>
+                            </w:r>
+                            <w:proofErr w:type="gramEnd"/>
+                            <w:r>
+                              <w:rPr>
+                                <w:rFonts w:asciiTheme="majorBidi" w:hAnsiTheme="majorBidi" w:cstheme="majorBidi"/>
+                                <w:b/>
+                                <w:color w:val="252525"/>
+                                <w:sz w:val="24"/>
+                              </w:rPr>
+                              <w:t xml:space="preserve"> </w:t>
                             </w:r>
                             <w:r>
                               <w:rPr>
@@ -1007,6 +1040,7 @@
                           <w:sz w:val="24"/>
                         </w:rPr>
                       </w:pPr>
+                      <w:proofErr w:type="gramStart"/>
                       <w:r>
                         <w:rPr>
                           <w:rFonts w:asciiTheme="majorBidi" w:hAnsiTheme="majorBidi" w:cstheme="majorBidi"/>
@@ -1023,7 +1057,17 @@
                           <w:color w:val="252525"/>
                           <w:sz w:val="24"/>
                         </w:rPr>
-                        <w:t xml:space="preserve">  Mei </w:t>
+                        <w:t xml:space="preserve">  Mei</w:t>
+                      </w:r>
+                      <w:proofErr w:type="gramEnd"/>
+                      <w:r>
+                        <w:rPr>
+                          <w:rFonts w:asciiTheme="majorBidi" w:hAnsiTheme="majorBidi" w:cstheme="majorBidi"/>
+                          <w:b/>
+                          <w:color w:val="252525"/>
+                          <w:sz w:val="24"/>
+                        </w:rPr>
+                        <w:t xml:space="preserve"> </w:t>
                       </w:r>
                       <w:r>
                         <w:rPr>
@@ -1453,7 +1497,7 @@
     <w:p>
       <w:pPr>
         <w:pStyle w:val="Heading2"/>
-        <w:spacing w:line="360" w:lineRule="auto"/>
+        <w:spacing w:before="0" w:after="0" w:line="360" w:lineRule="auto"/>
         <w:ind w:left="426" w:hanging="426"/>
         <w:jc w:val="left"/>
       </w:pPr>
@@ -1535,7 +1579,7 @@
     <w:p>
       <w:pPr>
         <w:pStyle w:val="Heading2"/>
-        <w:spacing w:line="360" w:lineRule="auto"/>
+        <w:spacing w:before="0" w:after="0" w:line="360" w:lineRule="auto"/>
         <w:ind w:left="426" w:hanging="426"/>
         <w:jc w:val="left"/>
       </w:pPr>
@@ -1633,7 +1677,6 @@
         <w:t>TEORI</w:t>
       </w:r>
     </w:p>
-    <w:p/>
     <w:p>
       <w:pPr>
         <w:pStyle w:val="ListParagraph"/>
@@ -1651,7 +1694,25 @@
           <w:szCs w:val="24"/>
           <w:lang w:val="en-US"/>
         </w:rPr>
-        <w:t>Stored Procedure adalah sebuah prosedur layaknya subprogram (subrutin) di dalam bahasa pemrograman reguler yang tersimpan di dalam katalog basis data. Beberapa kelebihan yang ditawarkan stored procedure antara lain : mengingkatakan performa, mereduksi trafik jaringan, reusable, dan meningkatkan kontrol sekuriti. Di balik kelebihan tersebut, stored procedure juga memiliki kekurangan.</w:t>
+        <w:t xml:space="preserve">Stored Procedure adalah sebuah prosedur layaknya subprogram (subrutin) di dalam bahasa pemrograman reguler yang tersimpan di dalam katalog basis data. Beberapa kelebihan yang ditawarkan stored procedure antara </w:t>
+      </w:r>
+      <w:proofErr w:type="gramStart"/>
+      <w:r>
+        <w:rPr>
+          <w:sz w:val="24"/>
+          <w:szCs w:val="24"/>
+          <w:lang w:val="en-US"/>
+        </w:rPr>
+        <w:t>lain :</w:t>
+      </w:r>
+      <w:proofErr w:type="gramEnd"/>
+      <w:r>
+        <w:rPr>
+          <w:sz w:val="24"/>
+          <w:szCs w:val="24"/>
+          <w:lang w:val="en-US"/>
+        </w:rPr>
+        <w:t xml:space="preserve"> mengingkatakan performa, mereduksi trafik jaringan, reusable, dan meningkatkan kontrol sekuriti. Di balik kelebihan tersebut, stored procedure juga memiliki kekurangan.</w:t>
       </w:r>
     </w:p>
     <w:p>
@@ -1683,7 +1744,7 @@
     <w:p>
       <w:pPr>
         <w:pStyle w:val="Heading2"/>
-        <w:spacing w:line="360" w:lineRule="auto"/>
+        <w:spacing w:before="0" w:after="0" w:line="360" w:lineRule="auto"/>
         <w:ind w:left="426" w:hanging="426"/>
         <w:contextualSpacing/>
         <w:jc w:val="left"/>
@@ -1786,7 +1847,14 @@
                               <w:rPr>
                                 <w:rFonts w:ascii="Courier New"/>
                               </w:rPr>
-                              <w:t>statement&gt;</w:t>
+                              <w:t>statement</w:t>
+                            </w:r>
+                            <w:proofErr w:type="gramStart"/>
+                            <w:r>
+                              <w:rPr>
+                                <w:rFonts w:ascii="Courier New"/>
+                              </w:rPr>
+                              <w:t>&gt;</w:t>
                             </w:r>
                             <w:r>
                               <w:rPr>
@@ -1802,6 +1870,7 @@
                               </w:rPr>
                               <w:t>::=</w:t>
                             </w:r>
+                            <w:proofErr w:type="gramEnd"/>
                           </w:p>
                           <w:p>
                             <w:pPr>
@@ -1863,6 +1932,7 @@
                               </w:rPr>
                               <w:t xml:space="preserve"> </w:t>
                             </w:r>
+                            <w:proofErr w:type="gramStart"/>
                             <w:r>
                               <w:rPr>
                                 <w:rFonts w:ascii="Courier New"/>
@@ -1882,6 +1952,7 @@
                               </w:rPr>
                               <w:t>[</w:t>
                             </w:r>
+                            <w:proofErr w:type="gramEnd"/>
                             <w:r>
                               <w:rPr>
                                 <w:rFonts w:ascii="Courier New"/>
@@ -1993,7 +2064,14 @@
                               <w:rPr>
                                 <w:rFonts w:ascii="Courier New"/>
                               </w:rPr>
-                              <w:t>list&gt;</w:t>
+                              <w:t>list</w:t>
+                            </w:r>
+                            <w:proofErr w:type="gramStart"/>
+                            <w:r>
+                              <w:rPr>
+                                <w:rFonts w:ascii="Courier New"/>
+                              </w:rPr>
+                              <w:t>&gt;</w:t>
                             </w:r>
                             <w:r>
                               <w:rPr>
@@ -2009,6 +2087,7 @@
                               </w:rPr>
                               <w:t>::=</w:t>
                             </w:r>
+                            <w:proofErr w:type="gramEnd"/>
                           </w:p>
                           <w:p>
                             <w:pPr>
@@ -2087,7 +2166,21 @@
                               <w:rPr>
                                 <w:rFonts w:ascii="Courier New"/>
                               </w:rPr>
-                              <w:t>specification&gt; ]...</w:t>
+                              <w:t>specification</w:t>
+                            </w:r>
+                            <w:proofErr w:type="gramStart"/>
+                            <w:r>
+                              <w:rPr>
+                                <w:rFonts w:ascii="Courier New"/>
+                              </w:rPr>
+                              <w:t>&gt; ]</w:t>
+                            </w:r>
+                            <w:proofErr w:type="gramEnd"/>
+                            <w:r>
+                              <w:rPr>
+                                <w:rFonts w:ascii="Courier New"/>
+                              </w:rPr>
+                              <w:t>...</w:t>
                             </w:r>
                           </w:p>
                           <w:p>
@@ -2115,7 +2208,14 @@
                               <w:rPr>
                                 <w:rFonts w:ascii="Courier New"/>
                               </w:rPr>
-                              <w:t>specification&gt;</w:t>
+                              <w:t>specification</w:t>
+                            </w:r>
+                            <w:proofErr w:type="gramStart"/>
+                            <w:r>
+                              <w:rPr>
+                                <w:rFonts w:ascii="Courier New"/>
+                              </w:rPr>
+                              <w:t>&gt;</w:t>
                             </w:r>
                             <w:r>
                               <w:rPr>
@@ -2131,6 +2231,7 @@
                               </w:rPr>
                               <w:t>::=</w:t>
                             </w:r>
+                            <w:proofErr w:type="gramEnd"/>
                           </w:p>
                           <w:p>
                             <w:pPr>
@@ -2205,6 +2306,7 @@
                               </w:rPr>
                               <w:t xml:space="preserve"> </w:t>
                             </w:r>
+                            <w:proofErr w:type="gramStart"/>
                             <w:r>
                               <w:rPr>
                                 <w:rFonts w:ascii="Courier New"/>
@@ -2224,6 +2326,7 @@
                               </w:rPr>
                               <w:t>]</w:t>
                             </w:r>
+                            <w:proofErr w:type="gramEnd"/>
                             <w:r>
                               <w:rPr>
                                 <w:rFonts w:ascii="Courier New"/>
@@ -2290,7 +2393,14 @@
                               <w:rPr>
                                 <w:rFonts w:ascii="Courier New"/>
                               </w:rPr>
-                              <w:t>body&gt;</w:t>
+                              <w:t>body</w:t>
+                            </w:r>
+                            <w:proofErr w:type="gramStart"/>
+                            <w:r>
+                              <w:rPr>
+                                <w:rFonts w:ascii="Courier New"/>
+                              </w:rPr>
+                              <w:t>&gt;</w:t>
                             </w:r>
                             <w:r>
                               <w:rPr>
@@ -2305,6 +2415,7 @@
                               </w:rPr>
                               <w:t>::=</w:t>
                             </w:r>
+                            <w:proofErr w:type="gramEnd"/>
                             <w:r>
                               <w:rPr>
                                 <w:rFonts w:ascii="Courier New"/>
@@ -2358,7 +2469,14 @@
                               <w:rPr>
                                 <w:rFonts w:ascii="Courier New"/>
                               </w:rPr>
-                              <w:t>block&gt;</w:t>
+                              <w:t>block</w:t>
+                            </w:r>
+                            <w:proofErr w:type="gramStart"/>
+                            <w:r>
+                              <w:rPr>
+                                <w:rFonts w:ascii="Courier New"/>
+                              </w:rPr>
+                              <w:t>&gt;</w:t>
                             </w:r>
                             <w:r>
                               <w:rPr>
@@ -2374,6 +2492,7 @@
                               </w:rPr>
                               <w:t>::=</w:t>
                             </w:r>
+                            <w:proofErr w:type="gramEnd"/>
                           </w:p>
                           <w:p>
                             <w:pPr>
@@ -2400,7 +2519,14 @@
                               <w:rPr>
                                 <w:rFonts w:ascii="Courier New"/>
                               </w:rPr>
-                              <w:t>&lt;label&gt;</w:t>
+                              <w:t>&lt;label</w:t>
+                            </w:r>
+                            <w:proofErr w:type="gramStart"/>
+                            <w:r>
+                              <w:rPr>
+                                <w:rFonts w:ascii="Courier New"/>
+                              </w:rPr>
+                              <w:t>&gt;</w:t>
                             </w:r>
                             <w:r>
                               <w:rPr>
@@ -2415,6 +2541,7 @@
                               </w:rPr>
                               <w:t>:</w:t>
                             </w:r>
+                            <w:proofErr w:type="gramEnd"/>
                             <w:r>
                               <w:rPr>
                                 <w:rFonts w:ascii="Courier New"/>
@@ -2546,7 +2673,14 @@
                               <w:rPr>
                                 <w:rFonts w:ascii="Courier New"/>
                               </w:rPr>
-                              <w:t>list&gt;</w:t>
+                              <w:t>list</w:t>
+                            </w:r>
+                            <w:proofErr w:type="gramStart"/>
+                            <w:r>
+                              <w:rPr>
+                                <w:rFonts w:ascii="Courier New"/>
+                              </w:rPr>
+                              <w:t>&gt;</w:t>
                             </w:r>
                             <w:r>
                               <w:rPr>
@@ -2561,6 +2695,7 @@
                               </w:rPr>
                               <w:t>::=</w:t>
                             </w:r>
+                            <w:proofErr w:type="gramEnd"/>
                             <w:r>
                               <w:rPr>
                                 <w:rFonts w:ascii="Courier New"/>
@@ -2666,7 +2801,14 @@
                               <w:rPr>
                                 <w:rFonts w:ascii="Courier New"/>
                               </w:rPr>
-                              <w:t>body&gt;</w:t>
+                              <w:t>body</w:t>
+                            </w:r>
+                            <w:proofErr w:type="gramStart"/>
+                            <w:r>
+                              <w:rPr>
+                                <w:rFonts w:ascii="Courier New"/>
+                              </w:rPr>
+                              <w:t>&gt;</w:t>
                             </w:r>
                             <w:r>
                               <w:rPr>
@@ -2675,6 +2817,7 @@
                               </w:rPr>
                               <w:t xml:space="preserve"> ::=</w:t>
                             </w:r>
+                            <w:proofErr w:type="gramEnd"/>
                           </w:p>
                           <w:p>
                             <w:pPr>
@@ -2799,7 +2942,14 @@
                         <w:rPr>
                           <w:rFonts w:ascii="Courier New"/>
                         </w:rPr>
-                        <w:t>statement&gt;</w:t>
+                        <w:t>statement</w:t>
+                      </w:r>
+                      <w:proofErr w:type="gramStart"/>
+                      <w:r>
+                        <w:rPr>
+                          <w:rFonts w:ascii="Courier New"/>
+                        </w:rPr>
+                        <w:t>&gt;</w:t>
                       </w:r>
                       <w:r>
                         <w:rPr>
@@ -2815,6 +2965,7 @@
                         </w:rPr>
                         <w:t>::=</w:t>
                       </w:r>
+                      <w:proofErr w:type="gramEnd"/>
                     </w:p>
                     <w:p>
                       <w:pPr>
@@ -2876,6 +3027,7 @@
                         </w:rPr>
                         <w:t xml:space="preserve"> </w:t>
                       </w:r>
+                      <w:proofErr w:type="gramStart"/>
                       <w:r>
                         <w:rPr>
                           <w:rFonts w:ascii="Courier New"/>
@@ -2895,6 +3047,7 @@
                         </w:rPr>
                         <w:t>[</w:t>
                       </w:r>
+                      <w:proofErr w:type="gramEnd"/>
                       <w:r>
                         <w:rPr>
                           <w:rFonts w:ascii="Courier New"/>
@@ -3006,7 +3159,14 @@
                         <w:rPr>
                           <w:rFonts w:ascii="Courier New"/>
                         </w:rPr>
-                        <w:t>list&gt;</w:t>
+                        <w:t>list</w:t>
+                      </w:r>
+                      <w:proofErr w:type="gramStart"/>
+                      <w:r>
+                        <w:rPr>
+                          <w:rFonts w:ascii="Courier New"/>
+                        </w:rPr>
+                        <w:t>&gt;</w:t>
                       </w:r>
                       <w:r>
                         <w:rPr>
@@ -3022,6 +3182,7 @@
                         </w:rPr>
                         <w:t>::=</w:t>
                       </w:r>
+                      <w:proofErr w:type="gramEnd"/>
                     </w:p>
                     <w:p>
                       <w:pPr>
@@ -3100,7 +3261,21 @@
                         <w:rPr>
                           <w:rFonts w:ascii="Courier New"/>
                         </w:rPr>
-                        <w:t>specification&gt; ]...</w:t>
+                        <w:t>specification</w:t>
+                      </w:r>
+                      <w:proofErr w:type="gramStart"/>
+                      <w:r>
+                        <w:rPr>
+                          <w:rFonts w:ascii="Courier New"/>
+                        </w:rPr>
+                        <w:t>&gt; ]</w:t>
+                      </w:r>
+                      <w:proofErr w:type="gramEnd"/>
+                      <w:r>
+                        <w:rPr>
+                          <w:rFonts w:ascii="Courier New"/>
+                        </w:rPr>
+                        <w:t>...</w:t>
                       </w:r>
                     </w:p>
                     <w:p>
@@ -3128,7 +3303,14 @@
                         <w:rPr>
                           <w:rFonts w:ascii="Courier New"/>
                         </w:rPr>
-                        <w:t>specification&gt;</w:t>
+                        <w:t>specification</w:t>
+                      </w:r>
+                      <w:proofErr w:type="gramStart"/>
+                      <w:r>
+                        <w:rPr>
+                          <w:rFonts w:ascii="Courier New"/>
+                        </w:rPr>
+                        <w:t>&gt;</w:t>
                       </w:r>
                       <w:r>
                         <w:rPr>
@@ -3144,6 +3326,7 @@
                         </w:rPr>
                         <w:t>::=</w:t>
                       </w:r>
+                      <w:proofErr w:type="gramEnd"/>
                     </w:p>
                     <w:p>
                       <w:pPr>
@@ -3218,6 +3401,7 @@
                         </w:rPr>
                         <w:t xml:space="preserve"> </w:t>
                       </w:r>
+                      <w:proofErr w:type="gramStart"/>
                       <w:r>
                         <w:rPr>
                           <w:rFonts w:ascii="Courier New"/>
@@ -3237,6 +3421,7 @@
                         </w:rPr>
                         <w:t>]</w:t>
                       </w:r>
+                      <w:proofErr w:type="gramEnd"/>
                       <w:r>
                         <w:rPr>
                           <w:rFonts w:ascii="Courier New"/>
@@ -3303,7 +3488,14 @@
                         <w:rPr>
                           <w:rFonts w:ascii="Courier New"/>
                         </w:rPr>
-                        <w:t>body&gt;</w:t>
+                        <w:t>body</w:t>
+                      </w:r>
+                      <w:proofErr w:type="gramStart"/>
+                      <w:r>
+                        <w:rPr>
+                          <w:rFonts w:ascii="Courier New"/>
+                        </w:rPr>
+                        <w:t>&gt;</w:t>
                       </w:r>
                       <w:r>
                         <w:rPr>
@@ -3318,6 +3510,7 @@
                         </w:rPr>
                         <w:t>::=</w:t>
                       </w:r>
+                      <w:proofErr w:type="gramEnd"/>
                       <w:r>
                         <w:rPr>
                           <w:rFonts w:ascii="Courier New"/>
@@ -3371,7 +3564,14 @@
                         <w:rPr>
                           <w:rFonts w:ascii="Courier New"/>
                         </w:rPr>
-                        <w:t>block&gt;</w:t>
+                        <w:t>block</w:t>
+                      </w:r>
+                      <w:proofErr w:type="gramStart"/>
+                      <w:r>
+                        <w:rPr>
+                          <w:rFonts w:ascii="Courier New"/>
+                        </w:rPr>
+                        <w:t>&gt;</w:t>
                       </w:r>
                       <w:r>
                         <w:rPr>
@@ -3387,6 +3587,7 @@
                         </w:rPr>
                         <w:t>::=</w:t>
                       </w:r>
+                      <w:proofErr w:type="gramEnd"/>
                     </w:p>
                     <w:p>
                       <w:pPr>
@@ -3413,7 +3614,14 @@
                         <w:rPr>
                           <w:rFonts w:ascii="Courier New"/>
                         </w:rPr>
-                        <w:t>&lt;label&gt;</w:t>
+                        <w:t>&lt;label</w:t>
+                      </w:r>
+                      <w:proofErr w:type="gramStart"/>
+                      <w:r>
+                        <w:rPr>
+                          <w:rFonts w:ascii="Courier New"/>
+                        </w:rPr>
+                        <w:t>&gt;</w:t>
                       </w:r>
                       <w:r>
                         <w:rPr>
@@ -3428,6 +3636,7 @@
                         </w:rPr>
                         <w:t>:</w:t>
                       </w:r>
+                      <w:proofErr w:type="gramEnd"/>
                       <w:r>
                         <w:rPr>
                           <w:rFonts w:ascii="Courier New"/>
@@ -3559,7 +3768,14 @@
                         <w:rPr>
                           <w:rFonts w:ascii="Courier New"/>
                         </w:rPr>
-                        <w:t>list&gt;</w:t>
+                        <w:t>list</w:t>
+                      </w:r>
+                      <w:proofErr w:type="gramStart"/>
+                      <w:r>
+                        <w:rPr>
+                          <w:rFonts w:ascii="Courier New"/>
+                        </w:rPr>
+                        <w:t>&gt;</w:t>
                       </w:r>
                       <w:r>
                         <w:rPr>
@@ -3574,6 +3790,7 @@
                         </w:rPr>
                         <w:t>::=</w:t>
                       </w:r>
+                      <w:proofErr w:type="gramEnd"/>
                       <w:r>
                         <w:rPr>
                           <w:rFonts w:ascii="Courier New"/>
@@ -3679,7 +3896,14 @@
                         <w:rPr>
                           <w:rFonts w:ascii="Courier New"/>
                         </w:rPr>
-                        <w:t>body&gt;</w:t>
+                        <w:t>body</w:t>
+                      </w:r>
+                      <w:proofErr w:type="gramStart"/>
+                      <w:r>
+                        <w:rPr>
+                          <w:rFonts w:ascii="Courier New"/>
+                        </w:rPr>
+                        <w:t>&gt;</w:t>
                       </w:r>
                       <w:r>
                         <w:rPr>
@@ -3688,6 +3912,7 @@
                         </w:rPr>
                         <w:t xml:space="preserve"> ::=</w:t>
                       </w:r>
+                      <w:proofErr w:type="gramEnd"/>
                     </w:p>
                     <w:p>
                       <w:pPr>
@@ -3783,8 +4008,18 @@
           <w:szCs w:val="24"/>
           <w:lang w:val="en-US"/>
         </w:rPr>
-        <w:t>Pernyataan pembuatan stored procedure berikut :</w:t>
-      </w:r>
+        <w:t xml:space="preserve">Pernyataan pembuatan stored procedure </w:t>
+      </w:r>
+      <w:proofErr w:type="gramStart"/>
+      <w:r>
+        <w:rPr>
+          <w:sz w:val="24"/>
+          <w:szCs w:val="24"/>
+          <w:lang w:val="en-US"/>
+        </w:rPr>
+        <w:t>berikut :</w:t>
+      </w:r>
+      <w:proofErr w:type="gramEnd"/>
       <w:r>
         <w:rPr>
           <w:noProof/>
@@ -3873,7 +4108,7 @@
     <w:p>
       <w:pPr>
         <w:pStyle w:val="Heading2"/>
-        <w:spacing w:line="360" w:lineRule="auto"/>
+        <w:spacing w:before="0" w:after="0" w:line="360" w:lineRule="auto"/>
         <w:ind w:left="426" w:hanging="426"/>
         <w:contextualSpacing/>
         <w:jc w:val="left"/>
@@ -3885,7 +4120,6 @@
         <w:rPr>
           <w:szCs w:val="24"/>
         </w:rPr>
-        <w:lastRenderedPageBreak/>
         <w:t>Aktivasi/pemanggilan Stored Procedure</w:t>
       </w:r>
     </w:p>
@@ -3902,6 +4136,7 @@
         <w:rPr>
           <w:noProof/>
         </w:rPr>
+        <w:lastRenderedPageBreak/>
         <mc:AlternateContent>
           <mc:Choice Requires="wps">
             <w:drawing>
@@ -3960,7 +4195,14 @@
                               <w:rPr>
                                 <w:rFonts w:ascii="Courier New"/>
                               </w:rPr>
-                              <w:t>statement&gt;</w:t>
+                              <w:t>statement</w:t>
+                            </w:r>
+                            <w:proofErr w:type="gramStart"/>
+                            <w:r>
+                              <w:rPr>
+                                <w:rFonts w:ascii="Courier New"/>
+                              </w:rPr>
+                              <w:t>&gt;</w:t>
                             </w:r>
                             <w:r>
                               <w:rPr>
@@ -3976,6 +4218,7 @@
                               </w:rPr>
                               <w:t>::=</w:t>
                             </w:r>
+                            <w:proofErr w:type="gramEnd"/>
                           </w:p>
                           <w:p>
                             <w:pPr>
@@ -4028,7 +4271,14 @@
                               <w:rPr>
                                 <w:rFonts w:ascii="Courier New"/>
                               </w:rPr>
-                              <w:t>name&gt;</w:t>
+                              <w:t>name</w:t>
+                            </w:r>
+                            <w:proofErr w:type="gramStart"/>
+                            <w:r>
+                              <w:rPr>
+                                <w:rFonts w:ascii="Courier New"/>
+                              </w:rPr>
+                              <w:t>&gt;</w:t>
                             </w:r>
                             <w:r>
                               <w:rPr>
@@ -4043,6 +4293,7 @@
                               </w:rPr>
                               <w:t>.</w:t>
                             </w:r>
+                            <w:proofErr w:type="gramEnd"/>
                             <w:r>
                               <w:rPr>
                                 <w:rFonts w:ascii="Courier New"/>
@@ -4105,6 +4356,7 @@
                                 <w:rFonts w:ascii="Courier New"/>
                               </w:rPr>
                             </w:pPr>
+                            <w:proofErr w:type="gramStart"/>
                             <w:r>
                               <w:rPr>
                                 <w:rFonts w:ascii="Courier New"/>
@@ -4124,6 +4376,7 @@
                               </w:rPr>
                               <w:t>[</w:t>
                             </w:r>
+                            <w:proofErr w:type="gramEnd"/>
                             <w:r>
                               <w:rPr>
                                 <w:rFonts w:ascii="Courier New"/>
@@ -4285,7 +4538,14 @@
                         <w:rPr>
                           <w:rFonts w:ascii="Courier New"/>
                         </w:rPr>
-                        <w:t>statement&gt;</w:t>
+                        <w:t>statement</w:t>
+                      </w:r>
+                      <w:proofErr w:type="gramStart"/>
+                      <w:r>
+                        <w:rPr>
+                          <w:rFonts w:ascii="Courier New"/>
+                        </w:rPr>
+                        <w:t>&gt;</w:t>
                       </w:r>
                       <w:r>
                         <w:rPr>
@@ -4301,6 +4561,7 @@
                         </w:rPr>
                         <w:t>::=</w:t>
                       </w:r>
+                      <w:proofErr w:type="gramEnd"/>
                     </w:p>
                     <w:p>
                       <w:pPr>
@@ -4353,7 +4614,14 @@
                         <w:rPr>
                           <w:rFonts w:ascii="Courier New"/>
                         </w:rPr>
-                        <w:t>name&gt;</w:t>
+                        <w:t>name</w:t>
+                      </w:r>
+                      <w:proofErr w:type="gramStart"/>
+                      <w:r>
+                        <w:rPr>
+                          <w:rFonts w:ascii="Courier New"/>
+                        </w:rPr>
+                        <w:t>&gt;</w:t>
                       </w:r>
                       <w:r>
                         <w:rPr>
@@ -4368,6 +4636,7 @@
                         </w:rPr>
                         <w:t>.</w:t>
                       </w:r>
+                      <w:proofErr w:type="gramEnd"/>
                       <w:r>
                         <w:rPr>
                           <w:rFonts w:ascii="Courier New"/>
@@ -4430,6 +4699,7 @@
                           <w:rFonts w:ascii="Courier New"/>
                         </w:rPr>
                       </w:pPr>
+                      <w:proofErr w:type="gramStart"/>
                       <w:r>
                         <w:rPr>
                           <w:rFonts w:ascii="Courier New"/>
@@ -4449,6 +4719,7 @@
                         </w:rPr>
                         <w:t>[</w:t>
                       </w:r>
+                      <w:proofErr w:type="gramEnd"/>
                       <w:r>
                         <w:rPr>
                           <w:rFonts w:ascii="Courier New"/>
@@ -4590,7 +4861,21 @@
         <w:rPr>
           <w:lang w:val="en-US"/>
         </w:rPr>
-        <w:t>Eksekusi Query tersebut dengan memanggil procedure getMahasiswa().</w:t>
+        <w:t xml:space="preserve">Eksekusi Query tersebut dengan memanggil procedure </w:t>
+      </w:r>
+      <w:proofErr w:type="gramStart"/>
+      <w:r>
+        <w:rPr>
+          <w:lang w:val="en-US"/>
+        </w:rPr>
+        <w:t>getMahasiswa(</w:t>
+      </w:r>
+      <w:proofErr w:type="gramEnd"/>
+      <w:r>
+        <w:rPr>
+          <w:lang w:val="en-US"/>
+        </w:rPr>
+        <w:t>).</w:t>
       </w:r>
     </w:p>
     <w:p>
@@ -4708,7 +4993,7 @@
     <w:p>
       <w:pPr>
         <w:pStyle w:val="Heading2"/>
-        <w:spacing w:line="360" w:lineRule="auto"/>
+        <w:spacing w:before="0" w:after="0" w:line="360" w:lineRule="auto"/>
         <w:ind w:left="426" w:hanging="426"/>
         <w:contextualSpacing/>
         <w:jc w:val="left"/>
@@ -4796,7 +5081,14 @@
                               <w:rPr>
                                 <w:rFonts w:ascii="Courier New"/>
                               </w:rPr>
-                              <w:t>statement&gt;</w:t>
+                              <w:t>statement</w:t>
+                            </w:r>
+                            <w:proofErr w:type="gramStart"/>
+                            <w:r>
+                              <w:rPr>
+                                <w:rFonts w:ascii="Courier New"/>
+                              </w:rPr>
+                              <w:t>&gt;</w:t>
                             </w:r>
                             <w:r>
                               <w:rPr>
@@ -4809,7 +5101,14 @@
                               <w:rPr>
                                 <w:rFonts w:ascii="Courier New"/>
                               </w:rPr>
-                              <w:t>::= DROP PROCEDURE [ IF EXISTS ]</w:t>
+                              <w:t>::=</w:t>
+                            </w:r>
+                            <w:proofErr w:type="gramEnd"/>
+                            <w:r>
+                              <w:rPr>
+                                <w:rFonts w:ascii="Courier New"/>
+                              </w:rPr>
+                              <w:t xml:space="preserve"> DROP PROCEDURE [ IF EXISTS ]</w:t>
                             </w:r>
                           </w:p>
                           <w:p>
@@ -4850,7 +5149,14 @@
                               <w:rPr>
                                 <w:rFonts w:ascii="Courier New"/>
                               </w:rPr>
-                              <w:t>name&gt;</w:t>
+                              <w:t>name</w:t>
+                            </w:r>
+                            <w:proofErr w:type="gramStart"/>
+                            <w:r>
+                              <w:rPr>
+                                <w:rFonts w:ascii="Courier New"/>
+                              </w:rPr>
+                              <w:t>&gt;</w:t>
                             </w:r>
                             <w:r>
                               <w:rPr>
@@ -4865,6 +5171,7 @@
                               </w:rPr>
                               <w:t>.</w:t>
                             </w:r>
+                            <w:proofErr w:type="gramEnd"/>
                             <w:r>
                               <w:rPr>
                                 <w:rFonts w:ascii="Courier New"/>
@@ -4961,7 +5268,14 @@
                         <w:rPr>
                           <w:rFonts w:ascii="Courier New"/>
                         </w:rPr>
-                        <w:t>statement&gt;</w:t>
+                        <w:t>statement</w:t>
+                      </w:r>
+                      <w:proofErr w:type="gramStart"/>
+                      <w:r>
+                        <w:rPr>
+                          <w:rFonts w:ascii="Courier New"/>
+                        </w:rPr>
+                        <w:t>&gt;</w:t>
                       </w:r>
                       <w:r>
                         <w:rPr>
@@ -4974,7 +5288,14 @@
                         <w:rPr>
                           <w:rFonts w:ascii="Courier New"/>
                         </w:rPr>
-                        <w:t>::= DROP PROCEDURE [ IF EXISTS ]</w:t>
+                        <w:t>::=</w:t>
+                      </w:r>
+                      <w:proofErr w:type="gramEnd"/>
+                      <w:r>
+                        <w:rPr>
+                          <w:rFonts w:ascii="Courier New"/>
+                        </w:rPr>
+                        <w:t xml:space="preserve"> DROP PROCEDURE [ IF EXISTS ]</w:t>
                       </w:r>
                     </w:p>
                     <w:p>
@@ -5015,7 +5336,14 @@
                         <w:rPr>
                           <w:rFonts w:ascii="Courier New"/>
                         </w:rPr>
-                        <w:t>name&gt;</w:t>
+                        <w:t>name</w:t>
+                      </w:r>
+                      <w:proofErr w:type="gramStart"/>
+                      <w:r>
+                        <w:rPr>
+                          <w:rFonts w:ascii="Courier New"/>
+                        </w:rPr>
+                        <w:t>&gt;</w:t>
                       </w:r>
                       <w:r>
                         <w:rPr>
@@ -5030,6 +5358,7 @@
                         </w:rPr>
                         <w:t>.</w:t>
                       </w:r>
+                      <w:proofErr w:type="gramEnd"/>
                       <w:r>
                         <w:rPr>
                           <w:rFonts w:ascii="Courier New"/>
@@ -5352,7 +5681,27 @@
           <w:szCs w:val="24"/>
           <w:lang w:val="en-US"/>
         </w:rPr>
-        <w:t>Apabila pemanggilan stored procedure di atas mengabaikan argumen, DBMS akan merespon dengan pesan kesalahan.Bergantung kebutuhan, pendefinisian parameter pada stored procedure juga bisa lebih dari satu. Sebagai contoh, buat stored procedure dengan dua buah parameter</w:t>
+        <w:t xml:space="preserve">Apabila pemanggilan stored procedure di atas mengabaikan argumen, DBMS akan merespon dengan pesan </w:t>
+      </w:r>
+      <w:proofErr w:type="gramStart"/>
+      <w:r>
+        <w:rPr>
+          <w:rFonts w:asciiTheme="majorBidi" w:hAnsiTheme="majorBidi" w:cstheme="majorBidi"/>
+          <w:sz w:val="24"/>
+          <w:szCs w:val="24"/>
+          <w:lang w:val="en-US"/>
+        </w:rPr>
+        <w:t>kesalahan.Bergantung</w:t>
+      </w:r>
+      <w:proofErr w:type="gramEnd"/>
+      <w:r>
+        <w:rPr>
+          <w:rFonts w:asciiTheme="majorBidi" w:hAnsiTheme="majorBidi" w:cstheme="majorBidi"/>
+          <w:sz w:val="24"/>
+          <w:szCs w:val="24"/>
+          <w:lang w:val="en-US"/>
+        </w:rPr>
+        <w:t xml:space="preserve"> kebutuhan, pendefinisian parameter pada stored procedure juga bisa lebih dari satu. Sebagai contoh, buat stored procedure dengan dua buah parameter</w:t>
       </w:r>
     </w:p>
     <w:p>
@@ -5374,8 +5723,19 @@
           <w:szCs w:val="24"/>
           <w:lang w:val="en-US"/>
         </w:rPr>
-        <w:t>seperti berikut :</w:t>
-      </w:r>
+        <w:t xml:space="preserve">seperti </w:t>
+      </w:r>
+      <w:proofErr w:type="gramStart"/>
+      <w:r>
+        <w:rPr>
+          <w:rFonts w:asciiTheme="majorBidi" w:hAnsiTheme="majorBidi" w:cstheme="majorBidi"/>
+          <w:sz w:val="24"/>
+          <w:szCs w:val="24"/>
+          <w:lang w:val="en-US"/>
+        </w:rPr>
+        <w:t>berikut :</w:t>
+      </w:r>
+      <w:proofErr w:type="gramEnd"/>
     </w:p>
     <w:p>
       <w:pPr>
@@ -6264,8 +6624,19 @@
           <w:szCs w:val="24"/>
           <w:lang w:val="en-US"/>
         </w:rPr>
-        <w:t>Sebagai contoh, definisikan stored procedure seperti berikut :</w:t>
-      </w:r>
+        <w:t xml:space="preserve">Sebagai contoh, definisikan stored procedure seperti </w:t>
+      </w:r>
+      <w:proofErr w:type="gramStart"/>
+      <w:r>
+        <w:rPr>
+          <w:rFonts w:asciiTheme="majorBidi" w:hAnsiTheme="majorBidi" w:cstheme="majorBidi"/>
+          <w:sz w:val="24"/>
+          <w:szCs w:val="24"/>
+          <w:lang w:val="en-US"/>
+        </w:rPr>
+        <w:t>berikut :</w:t>
+      </w:r>
+      <w:proofErr w:type="gramEnd"/>
     </w:p>
     <w:p>
       <w:pPr>
@@ -6346,8 +6717,19 @@
           <w:szCs w:val="24"/>
           <w:lang w:val="en-US"/>
         </w:rPr>
-        <w:t>Lakukan eksekusi pada procedure tersebut untuk mencari jumlah mahasiswa yang berjenis kelamin perempuan .</w:t>
-      </w:r>
+        <w:t xml:space="preserve">Lakukan eksekusi pada procedure tersebut untuk mencari jumlah mahasiswa yang berjenis kelamin </w:t>
+      </w:r>
+      <w:proofErr w:type="gramStart"/>
+      <w:r>
+        <w:rPr>
+          <w:rFonts w:asciiTheme="majorBidi" w:hAnsiTheme="majorBidi" w:cstheme="majorBidi"/>
+          <w:sz w:val="24"/>
+          <w:szCs w:val="24"/>
+          <w:lang w:val="en-US"/>
+        </w:rPr>
+        <w:t>perempuan .</w:t>
+      </w:r>
+      <w:proofErr w:type="gramEnd"/>
     </w:p>
     <w:p>
       <w:pPr>
@@ -6548,7 +6930,74 @@
     <w:p>
       <w:pPr>
         <w:spacing w:line="360" w:lineRule="auto"/>
-      </w:pPr>
+        <w:rPr>
+          <w:noProof/>
+        </w:rPr>
+      </w:pPr>
+      <w:r>
+        <w:br w:type="page"/>
+      </w:r>
+      <w:r>
+        <w:rPr>
+          <w:noProof/>
+        </w:rPr>
+        <w:lastRenderedPageBreak/>
+        <w:drawing>
+          <wp:anchor distT="0" distB="0" distL="114300" distR="114300" simplePos="0" relativeHeight="251666432" behindDoc="0" locked="0" layoutInCell="1" allowOverlap="1" wp14:anchorId="45D79830" wp14:editId="034B9DA2">
+            <wp:simplePos x="0" y="0"/>
+            <wp:positionH relativeFrom="column">
+              <wp:posOffset>-1421130</wp:posOffset>
+            </wp:positionH>
+            <wp:positionV relativeFrom="paragraph">
+              <wp:posOffset>-1070610</wp:posOffset>
+            </wp:positionV>
+            <wp:extent cx="7534275" cy="10664190"/>
+            <wp:effectExtent l="0" t="0" r="9525" b="3810"/>
+            <wp:wrapNone/>
+            <wp:docPr id="1616664394" name="Picture 1"/>
+            <wp:cNvGraphicFramePr>
+              <a:graphicFrameLocks xmlns:a="http://schemas.openxmlformats.org/drawingml/2006/main" noChangeAspect="1"/>
+            </wp:cNvGraphicFramePr>
+            <a:graphic xmlns:a="http://schemas.openxmlformats.org/drawingml/2006/main">
+              <a:graphicData uri="http://schemas.openxmlformats.org/drawingml/2006/picture">
+                <pic:pic xmlns:pic="http://schemas.openxmlformats.org/drawingml/2006/picture">
+                  <pic:nvPicPr>
+                    <pic:cNvPr id="1616664394" name="Picture 1616664394"/>
+                    <pic:cNvPicPr/>
+                  </pic:nvPicPr>
+                  <pic:blipFill>
+                    <a:blip r:embed="rId21" cstate="print">
+                      <a:extLst>
+                        <a:ext uri="{28A0092B-C50C-407E-A947-70E740481C1C}">
+                          <a14:useLocalDpi xmlns:a14="http://schemas.microsoft.com/office/drawing/2010/main" val="0"/>
+                        </a:ext>
+                      </a:extLst>
+                    </a:blip>
+                    <a:stretch>
+                      <a:fillRect/>
+                    </a:stretch>
+                  </pic:blipFill>
+                  <pic:spPr>
+                    <a:xfrm>
+                      <a:off x="0" y="0"/>
+                      <a:ext cx="7534275" cy="10664190"/>
+                    </a:xfrm>
+                    <a:prstGeom prst="rect">
+                      <a:avLst/>
+                    </a:prstGeom>
+                  </pic:spPr>
+                </pic:pic>
+              </a:graphicData>
+            </a:graphic>
+            <wp14:sizeRelH relativeFrom="margin">
+              <wp14:pctWidth>0</wp14:pctWidth>
+            </wp14:sizeRelH>
+            <wp14:sizeRelV relativeFrom="margin">
+              <wp14:pctHeight>0</wp14:pctHeight>
+            </wp14:sizeRelV>
+          </wp:anchor>
+        </w:drawing>
+      </w:r>
       <w:r>
         <w:br w:type="page"/>
       </w:r>
@@ -6559,18 +7008,66 @@
           <w:noProof/>
         </w:rPr>
       </w:pPr>
-    </w:p>
-    <w:p>
-      <w:pPr>
+      <w:r>
         <w:rPr>
           <w:noProof/>
         </w:rPr>
-      </w:pPr>
-      <w:r>
-        <w:rPr>
-          <w:noProof/>
-        </w:rPr>
-        <w:br w:type="page"/>
+        <w:lastRenderedPageBreak/>
+        <w:drawing>
+          <wp:anchor distT="0" distB="0" distL="114300" distR="114300" simplePos="0" relativeHeight="251667456" behindDoc="0" locked="0" layoutInCell="1" allowOverlap="1" wp14:anchorId="2B7227FA" wp14:editId="52BBA23B">
+            <wp:simplePos x="0" y="0"/>
+            <wp:positionH relativeFrom="column">
+              <wp:posOffset>-1430655</wp:posOffset>
+            </wp:positionH>
+            <wp:positionV relativeFrom="paragraph">
+              <wp:posOffset>-1080135</wp:posOffset>
+            </wp:positionV>
+            <wp:extent cx="7534251" cy="10677525"/>
+            <wp:effectExtent l="0" t="0" r="0" b="0"/>
+            <wp:wrapNone/>
+            <wp:docPr id="1453561457" name="Picture 2"/>
+            <wp:cNvGraphicFramePr>
+              <a:graphicFrameLocks xmlns:a="http://schemas.openxmlformats.org/drawingml/2006/main" noChangeAspect="1"/>
+            </wp:cNvGraphicFramePr>
+            <a:graphic xmlns:a="http://schemas.openxmlformats.org/drawingml/2006/main">
+              <a:graphicData uri="http://schemas.openxmlformats.org/drawingml/2006/picture">
+                <pic:pic xmlns:pic="http://schemas.openxmlformats.org/drawingml/2006/picture">
+                  <pic:nvPicPr>
+                    <pic:cNvPr id="1453561457" name="Picture 1453561457"/>
+                    <pic:cNvPicPr/>
+                  </pic:nvPicPr>
+                  <pic:blipFill>
+                    <a:blip r:embed="rId22" cstate="print">
+                      <a:extLst>
+                        <a:ext uri="{28A0092B-C50C-407E-A947-70E740481C1C}">
+                          <a14:useLocalDpi xmlns:a14="http://schemas.microsoft.com/office/drawing/2010/main" val="0"/>
+                        </a:ext>
+                      </a:extLst>
+                    </a:blip>
+                    <a:stretch>
+                      <a:fillRect/>
+                    </a:stretch>
+                  </pic:blipFill>
+                  <pic:spPr>
+                    <a:xfrm>
+                      <a:off x="0" y="0"/>
+                      <a:ext cx="7552606" cy="10703538"/>
+                    </a:xfrm>
+                    <a:prstGeom prst="rect">
+                      <a:avLst/>
+                    </a:prstGeom>
+                  </pic:spPr>
+                </pic:pic>
+              </a:graphicData>
+            </a:graphic>
+            <wp14:sizeRelH relativeFrom="margin">
+              <wp14:pctWidth>0</wp14:pctWidth>
+            </wp14:sizeRelH>
+            <wp14:sizeRelV relativeFrom="margin">
+              <wp14:pctHeight>0</wp14:pctHeight>
+            </wp14:sizeRelV>
+          </wp:anchor>
+        </w:drawing>
       </w:r>
     </w:p>
     <w:p>
@@ -6700,7 +7197,7 @@
                     <pic:cNvPicPr/>
                   </pic:nvPicPr>
                   <pic:blipFill>
-                    <a:blip r:embed="rId21" cstate="print">
+                    <a:blip r:embed="rId23" cstate="print">
                       <a:extLst>
                         <a:ext uri="{28A0092B-C50C-407E-A947-70E740481C1C}">
                           <a14:useLocalDpi xmlns:a14="http://schemas.microsoft.com/office/drawing/2010/main" val="0"/>
@@ -7246,25 +7743,13 @@
     </w:p>
     <w:p>
       <w:pPr>
-        <w:pStyle w:val="ListParagraph"/>
-        <w:numPr>
-          <w:ilvl w:val="0"/>
-          <w:numId w:val="3"/>
-        </w:numPr>
-        <w:spacing w:line="360" w:lineRule="auto"/>
-        <w:rPr>
-          <w:rFonts w:asciiTheme="majorBidi" w:hAnsiTheme="majorBidi" w:cstheme="majorBidi"/>
-          <w:sz w:val="24"/>
-          <w:szCs w:val="24"/>
-        </w:rPr>
-      </w:pPr>
-      <w:r>
-        <w:rPr>
-          <w:rFonts w:asciiTheme="majorBidi" w:hAnsiTheme="majorBidi" w:cstheme="majorBidi"/>
+        <w:pStyle w:val="Heading2"/>
+        <w:ind w:left="426"/>
+        <w:jc w:val="left"/>
+      </w:pPr>
+      <w:r>
+        <w:rPr>
           <w:noProof/>
-          <w:sz w:val="24"/>
-          <w:szCs w:val="24"/>
-          <w:lang w:val="en-US"/>
         </w:rPr>
         <w:lastRenderedPageBreak/>
         <mc:AlternateContent>
@@ -7349,14 +7834,28 @@
                               <w:rPr>
                                 <w:rFonts w:ascii="Times New Roman" w:hAnsi="Times New Roman" w:cs="Times New Roman"/>
                               </w:rPr>
-                              <w:t>search_anggota</w:t>
+                              <w:t>search_</w:t>
+                            </w:r>
+                            <w:proofErr w:type="gramStart"/>
+                            <w:r>
+                              <w:rPr>
+                                <w:rFonts w:ascii="Times New Roman" w:hAnsi="Times New Roman" w:cs="Times New Roman"/>
+                              </w:rPr>
+                              <w:t>anggota</w:t>
                             </w:r>
                             <w:proofErr w:type="spellEnd"/>
                             <w:r>
                               <w:rPr>
                                 <w:rFonts w:ascii="Times New Roman" w:hAnsi="Times New Roman" w:cs="Times New Roman"/>
                               </w:rPr>
-                              <w:t>()</w:t>
+                              <w:t>(</w:t>
+                            </w:r>
+                            <w:proofErr w:type="gramEnd"/>
+                            <w:r>
+                              <w:rPr>
+                                <w:rFonts w:ascii="Times New Roman" w:hAnsi="Times New Roman" w:cs="Times New Roman"/>
+                              </w:rPr>
+                              <w:t>)</w:t>
                             </w:r>
                           </w:p>
                           <w:p>
@@ -7396,11 +7895,6 @@
                                 <w:rFonts w:ascii="Times New Roman" w:hAnsi="Times New Roman" w:cs="Times New Roman"/>
                               </w:rPr>
                               <w:tab/>
-                            </w:r>
-                            <w:r>
-                              <w:rPr>
-                                <w:rFonts w:ascii="Times New Roman" w:hAnsi="Times New Roman" w:cs="Times New Roman"/>
-                              </w:rPr>
                               <w:t xml:space="preserve">SELECT * FROM </w:t>
                             </w:r>
                             <w:proofErr w:type="spellStart"/>
@@ -7438,12 +7932,14 @@
                                 <w:rFonts w:ascii="Times New Roman" w:hAnsi="Times New Roman" w:cs="Times New Roman"/>
                               </w:rPr>
                             </w:pPr>
+                            <w:proofErr w:type="gramStart"/>
                             <w:r>
                               <w:rPr>
                                 <w:rFonts w:ascii="Times New Roman" w:hAnsi="Times New Roman" w:cs="Times New Roman"/>
                               </w:rPr>
                               <w:t>DELIMITER ;</w:t>
                             </w:r>
+                            <w:proofErr w:type="gramEnd"/>
                           </w:p>
                           <w:p>
                             <w:pPr>
@@ -7462,14 +7958,28 @@
                               <w:rPr>
                                 <w:rFonts w:ascii="Times New Roman" w:hAnsi="Times New Roman" w:cs="Times New Roman"/>
                               </w:rPr>
-                              <w:t>search_anggota</w:t>
+                              <w:t>search_</w:t>
+                            </w:r>
+                            <w:proofErr w:type="gramStart"/>
+                            <w:r>
+                              <w:rPr>
+                                <w:rFonts w:ascii="Times New Roman" w:hAnsi="Times New Roman" w:cs="Times New Roman"/>
+                              </w:rPr>
+                              <w:t>anggota</w:t>
                             </w:r>
                             <w:proofErr w:type="spellEnd"/>
                             <w:r>
                               <w:rPr>
                                 <w:rFonts w:ascii="Times New Roman" w:hAnsi="Times New Roman" w:cs="Times New Roman"/>
                               </w:rPr>
-                              <w:t>();</w:t>
+                              <w:t>(</w:t>
+                            </w:r>
+                            <w:proofErr w:type="gramEnd"/>
+                            <w:r>
+                              <w:rPr>
+                                <w:rFonts w:ascii="Times New Roman" w:hAnsi="Times New Roman" w:cs="Times New Roman"/>
+                              </w:rPr>
+                              <w:t>);</w:t>
                             </w:r>
                           </w:p>
                           <w:p>
@@ -7515,14 +8025,28 @@
                               <w:rPr>
                                 <w:rFonts w:ascii="Times New Roman" w:hAnsi="Times New Roman" w:cs="Times New Roman"/>
                               </w:rPr>
-                              <w:t>search_penerbit_buku</w:t>
+                              <w:t>search_penerbit_</w:t>
+                            </w:r>
+                            <w:proofErr w:type="gramStart"/>
+                            <w:r>
+                              <w:rPr>
+                                <w:rFonts w:ascii="Times New Roman" w:hAnsi="Times New Roman" w:cs="Times New Roman"/>
+                              </w:rPr>
+                              <w:t>buku</w:t>
                             </w:r>
                             <w:proofErr w:type="spellEnd"/>
                             <w:r>
                               <w:rPr>
                                 <w:rFonts w:ascii="Times New Roman" w:hAnsi="Times New Roman" w:cs="Times New Roman"/>
                               </w:rPr>
-                              <w:t xml:space="preserve">(IN </w:t>
+                              <w:t>(</w:t>
+                            </w:r>
+                            <w:proofErr w:type="gramEnd"/>
+                            <w:r>
+                              <w:rPr>
+                                <w:rFonts w:ascii="Times New Roman" w:hAnsi="Times New Roman" w:cs="Times New Roman"/>
+                              </w:rPr>
+                              <w:t xml:space="preserve">IN </w:t>
                             </w:r>
                             <w:proofErr w:type="spellStart"/>
                             <w:r>
@@ -7649,12 +8173,14 @@
                                 <w:rFonts w:ascii="Times New Roman" w:hAnsi="Times New Roman" w:cs="Times New Roman"/>
                               </w:rPr>
                             </w:pPr>
+                            <w:proofErr w:type="gramStart"/>
                             <w:r>
                               <w:rPr>
                                 <w:rFonts w:ascii="Times New Roman" w:hAnsi="Times New Roman" w:cs="Times New Roman"/>
                               </w:rPr>
                               <w:t>DELIMITER ;</w:t>
                             </w:r>
+                            <w:proofErr w:type="gramEnd"/>
                           </w:p>
                           <w:p>
                             <w:pPr>
@@ -7726,7 +8252,14 @@
                               <w:rPr>
                                 <w:rFonts w:ascii="Times New Roman" w:hAnsi="Times New Roman" w:cs="Times New Roman"/>
                               </w:rPr>
-                              <w:t>search_tgl_pinjam</w:t>
+                              <w:t>search_tgl_</w:t>
+                            </w:r>
+                            <w:proofErr w:type="gramStart"/>
+                            <w:r>
+                              <w:rPr>
+                                <w:rFonts w:ascii="Times New Roman" w:hAnsi="Times New Roman" w:cs="Times New Roman"/>
+                              </w:rPr>
+                              <w:t>pinjam</w:t>
                             </w:r>
                             <w:proofErr w:type="spellEnd"/>
                             <w:r>
@@ -7735,6 +8268,7 @@
                               </w:rPr>
                               <w:t>(</w:t>
                             </w:r>
+                            <w:proofErr w:type="gramEnd"/>
                           </w:p>
                           <w:p>
                             <w:pPr>
@@ -7781,11 +8315,6 @@
                                 <w:rFonts w:ascii="Times New Roman" w:hAnsi="Times New Roman" w:cs="Times New Roman"/>
                               </w:rPr>
                               <w:tab/>
-                            </w:r>
-                            <w:r>
-                              <w:rPr>
-                                <w:rFonts w:ascii="Times New Roman" w:hAnsi="Times New Roman" w:cs="Times New Roman"/>
-                              </w:rPr>
                               <w:t xml:space="preserve">IN </w:t>
                             </w:r>
                             <w:proofErr w:type="spellStart"/>
@@ -7868,11 +8397,6 @@
                                 <w:rFonts w:ascii="Times New Roman" w:hAnsi="Times New Roman" w:cs="Times New Roman"/>
                               </w:rPr>
                               <w:tab/>
-                            </w:r>
-                            <w:r>
-                              <w:rPr>
-                                <w:rFonts w:ascii="Times New Roman" w:hAnsi="Times New Roman" w:cs="Times New Roman"/>
-                              </w:rPr>
                               <w:t xml:space="preserve">WHERE </w:t>
                             </w:r>
                             <w:proofErr w:type="spellStart"/>
@@ -7927,11 +8451,6 @@
                                 <w:rFonts w:ascii="Times New Roman" w:hAnsi="Times New Roman" w:cs="Times New Roman"/>
                               </w:rPr>
                               <w:tab/>
-                            </w:r>
-                            <w:r>
-                              <w:rPr>
-                                <w:rFonts w:ascii="Times New Roman" w:hAnsi="Times New Roman" w:cs="Times New Roman"/>
-                              </w:rPr>
                               <w:t xml:space="preserve">AND </w:t>
                             </w:r>
                             <w:proofErr w:type="spellStart"/>
@@ -7983,11 +8502,19 @@
                                 <w:rFonts w:ascii="Times New Roman" w:hAnsi="Times New Roman" w:cs="Times New Roman"/>
                               </w:rPr>
                             </w:pPr>
+                            <w:proofErr w:type="gramStart"/>
                             <w:r>
                               <w:rPr>
                                 <w:rFonts w:ascii="Times New Roman" w:hAnsi="Times New Roman" w:cs="Times New Roman"/>
                               </w:rPr>
-                              <w:t xml:space="preserve">DELIMITER ; </w:t>
+                              <w:t>DELIMITER ;</w:t>
+                            </w:r>
+                            <w:proofErr w:type="gramEnd"/>
+                            <w:r>
+                              <w:rPr>
+                                <w:rFonts w:ascii="Times New Roman" w:hAnsi="Times New Roman" w:cs="Times New Roman"/>
+                              </w:rPr>
+                              <w:t xml:space="preserve"> </w:t>
                             </w:r>
                           </w:p>
                           <w:p>
@@ -8007,14 +8534,28 @@
                               <w:rPr>
                                 <w:rFonts w:ascii="Times New Roman" w:hAnsi="Times New Roman" w:cs="Times New Roman"/>
                               </w:rPr>
-                              <w:t>search_tgl_pinjam</w:t>
+                              <w:t>search_tgl_</w:t>
+                            </w:r>
+                            <w:proofErr w:type="gramStart"/>
+                            <w:r>
+                              <w:rPr>
+                                <w:rFonts w:ascii="Times New Roman" w:hAnsi="Times New Roman" w:cs="Times New Roman"/>
+                              </w:rPr>
+                              <w:t>pinjam</w:t>
                             </w:r>
                             <w:proofErr w:type="spellEnd"/>
                             <w:r>
                               <w:rPr>
                                 <w:rFonts w:ascii="Times New Roman" w:hAnsi="Times New Roman" w:cs="Times New Roman"/>
                               </w:rPr>
-                              <w:t>('2024-04-12','912');</w:t>
+                              <w:t>(</w:t>
+                            </w:r>
+                            <w:proofErr w:type="gramEnd"/>
+                            <w:r>
+                              <w:rPr>
+                                <w:rFonts w:ascii="Times New Roman" w:hAnsi="Times New Roman" w:cs="Times New Roman"/>
+                              </w:rPr>
+                              <w:t>'2024-04-12','912');</w:t>
                             </w:r>
                           </w:p>
                         </w:txbxContent>
@@ -8082,14 +8623,28 @@
                         <w:rPr>
                           <w:rFonts w:ascii="Times New Roman" w:hAnsi="Times New Roman" w:cs="Times New Roman"/>
                         </w:rPr>
-                        <w:t>search_anggota</w:t>
+                        <w:t>search_</w:t>
+                      </w:r>
+                      <w:proofErr w:type="gramStart"/>
+                      <w:r>
+                        <w:rPr>
+                          <w:rFonts w:ascii="Times New Roman" w:hAnsi="Times New Roman" w:cs="Times New Roman"/>
+                        </w:rPr>
+                        <w:t>anggota</w:t>
                       </w:r>
                       <w:proofErr w:type="spellEnd"/>
                       <w:r>
                         <w:rPr>
                           <w:rFonts w:ascii="Times New Roman" w:hAnsi="Times New Roman" w:cs="Times New Roman"/>
                         </w:rPr>
-                        <w:t>()</w:t>
+                        <w:t>(</w:t>
+                      </w:r>
+                      <w:proofErr w:type="gramEnd"/>
+                      <w:r>
+                        <w:rPr>
+                          <w:rFonts w:ascii="Times New Roman" w:hAnsi="Times New Roman" w:cs="Times New Roman"/>
+                        </w:rPr>
+                        <w:t>)</w:t>
                       </w:r>
                     </w:p>
                     <w:p>
@@ -8129,11 +8684,6 @@
                           <w:rFonts w:ascii="Times New Roman" w:hAnsi="Times New Roman" w:cs="Times New Roman"/>
                         </w:rPr>
                         <w:tab/>
-                      </w:r>
-                      <w:r>
-                        <w:rPr>
-                          <w:rFonts w:ascii="Times New Roman" w:hAnsi="Times New Roman" w:cs="Times New Roman"/>
-                        </w:rPr>
                         <w:t xml:space="preserve">SELECT * FROM </w:t>
                       </w:r>
                       <w:proofErr w:type="spellStart"/>
@@ -8171,12 +8721,14 @@
                           <w:rFonts w:ascii="Times New Roman" w:hAnsi="Times New Roman" w:cs="Times New Roman"/>
                         </w:rPr>
                       </w:pPr>
+                      <w:proofErr w:type="gramStart"/>
                       <w:r>
                         <w:rPr>
                           <w:rFonts w:ascii="Times New Roman" w:hAnsi="Times New Roman" w:cs="Times New Roman"/>
                         </w:rPr>
                         <w:t>DELIMITER ;</w:t>
                       </w:r>
+                      <w:proofErr w:type="gramEnd"/>
                     </w:p>
                     <w:p>
                       <w:pPr>
@@ -8195,14 +8747,28 @@
                         <w:rPr>
                           <w:rFonts w:ascii="Times New Roman" w:hAnsi="Times New Roman" w:cs="Times New Roman"/>
                         </w:rPr>
-                        <w:t>search_anggota</w:t>
+                        <w:t>search_</w:t>
+                      </w:r>
+                      <w:proofErr w:type="gramStart"/>
+                      <w:r>
+                        <w:rPr>
+                          <w:rFonts w:ascii="Times New Roman" w:hAnsi="Times New Roman" w:cs="Times New Roman"/>
+                        </w:rPr>
+                        <w:t>anggota</w:t>
                       </w:r>
                       <w:proofErr w:type="spellEnd"/>
                       <w:r>
                         <w:rPr>
                           <w:rFonts w:ascii="Times New Roman" w:hAnsi="Times New Roman" w:cs="Times New Roman"/>
                         </w:rPr>
-                        <w:t>();</w:t>
+                        <w:t>(</w:t>
+                      </w:r>
+                      <w:proofErr w:type="gramEnd"/>
+                      <w:r>
+                        <w:rPr>
+                          <w:rFonts w:ascii="Times New Roman" w:hAnsi="Times New Roman" w:cs="Times New Roman"/>
+                        </w:rPr>
+                        <w:t>);</w:t>
                       </w:r>
                     </w:p>
                     <w:p>
@@ -8248,14 +8814,28 @@
                         <w:rPr>
                           <w:rFonts w:ascii="Times New Roman" w:hAnsi="Times New Roman" w:cs="Times New Roman"/>
                         </w:rPr>
-                        <w:t>search_penerbit_buku</w:t>
+                        <w:t>search_penerbit_</w:t>
+                      </w:r>
+                      <w:proofErr w:type="gramStart"/>
+                      <w:r>
+                        <w:rPr>
+                          <w:rFonts w:ascii="Times New Roman" w:hAnsi="Times New Roman" w:cs="Times New Roman"/>
+                        </w:rPr>
+                        <w:t>buku</w:t>
                       </w:r>
                       <w:proofErr w:type="spellEnd"/>
                       <w:r>
                         <w:rPr>
                           <w:rFonts w:ascii="Times New Roman" w:hAnsi="Times New Roman" w:cs="Times New Roman"/>
                         </w:rPr>
-                        <w:t xml:space="preserve">(IN </w:t>
+                        <w:t>(</w:t>
+                      </w:r>
+                      <w:proofErr w:type="gramEnd"/>
+                      <w:r>
+                        <w:rPr>
+                          <w:rFonts w:ascii="Times New Roman" w:hAnsi="Times New Roman" w:cs="Times New Roman"/>
+                        </w:rPr>
+                        <w:t xml:space="preserve">IN </w:t>
                       </w:r>
                       <w:proofErr w:type="spellStart"/>
                       <w:r>
@@ -8382,12 +8962,14 @@
                           <w:rFonts w:ascii="Times New Roman" w:hAnsi="Times New Roman" w:cs="Times New Roman"/>
                         </w:rPr>
                       </w:pPr>
+                      <w:proofErr w:type="gramStart"/>
                       <w:r>
                         <w:rPr>
                           <w:rFonts w:ascii="Times New Roman" w:hAnsi="Times New Roman" w:cs="Times New Roman"/>
                         </w:rPr>
                         <w:t>DELIMITER ;</w:t>
                       </w:r>
+                      <w:proofErr w:type="gramEnd"/>
                     </w:p>
                     <w:p>
                       <w:pPr>
@@ -8459,7 +9041,14 @@
                         <w:rPr>
                           <w:rFonts w:ascii="Times New Roman" w:hAnsi="Times New Roman" w:cs="Times New Roman"/>
                         </w:rPr>
-                        <w:t>search_tgl_pinjam</w:t>
+                        <w:t>search_tgl_</w:t>
+                      </w:r>
+                      <w:proofErr w:type="gramStart"/>
+                      <w:r>
+                        <w:rPr>
+                          <w:rFonts w:ascii="Times New Roman" w:hAnsi="Times New Roman" w:cs="Times New Roman"/>
+                        </w:rPr>
+                        <w:t>pinjam</w:t>
                       </w:r>
                       <w:proofErr w:type="spellEnd"/>
                       <w:r>
@@ -8468,6 +9057,7 @@
                         </w:rPr>
                         <w:t>(</w:t>
                       </w:r>
+                      <w:proofErr w:type="gramEnd"/>
                     </w:p>
                     <w:p>
                       <w:pPr>
@@ -8514,11 +9104,6 @@
                           <w:rFonts w:ascii="Times New Roman" w:hAnsi="Times New Roman" w:cs="Times New Roman"/>
                         </w:rPr>
                         <w:tab/>
-                      </w:r>
-                      <w:r>
-                        <w:rPr>
-                          <w:rFonts w:ascii="Times New Roman" w:hAnsi="Times New Roman" w:cs="Times New Roman"/>
-                        </w:rPr>
                         <w:t xml:space="preserve">IN </w:t>
                       </w:r>
                       <w:proofErr w:type="spellStart"/>
@@ -8601,11 +9186,6 @@
                           <w:rFonts w:ascii="Times New Roman" w:hAnsi="Times New Roman" w:cs="Times New Roman"/>
                         </w:rPr>
                         <w:tab/>
-                      </w:r>
-                      <w:r>
-                        <w:rPr>
-                          <w:rFonts w:ascii="Times New Roman" w:hAnsi="Times New Roman" w:cs="Times New Roman"/>
-                        </w:rPr>
                         <w:t xml:space="preserve">WHERE </w:t>
                       </w:r>
                       <w:proofErr w:type="spellStart"/>
@@ -8660,11 +9240,6 @@
                           <w:rFonts w:ascii="Times New Roman" w:hAnsi="Times New Roman" w:cs="Times New Roman"/>
                         </w:rPr>
                         <w:tab/>
-                      </w:r>
-                      <w:r>
-                        <w:rPr>
-                          <w:rFonts w:ascii="Times New Roman" w:hAnsi="Times New Roman" w:cs="Times New Roman"/>
-                        </w:rPr>
                         <w:t xml:space="preserve">AND </w:t>
                       </w:r>
                       <w:proofErr w:type="spellStart"/>
@@ -8716,11 +9291,19 @@
                           <w:rFonts w:ascii="Times New Roman" w:hAnsi="Times New Roman" w:cs="Times New Roman"/>
                         </w:rPr>
                       </w:pPr>
+                      <w:proofErr w:type="gramStart"/>
                       <w:r>
                         <w:rPr>
                           <w:rFonts w:ascii="Times New Roman" w:hAnsi="Times New Roman" w:cs="Times New Roman"/>
                         </w:rPr>
-                        <w:t xml:space="preserve">DELIMITER ; </w:t>
+                        <w:t>DELIMITER ;</w:t>
+                      </w:r>
+                      <w:proofErr w:type="gramEnd"/>
+                      <w:r>
+                        <w:rPr>
+                          <w:rFonts w:ascii="Times New Roman" w:hAnsi="Times New Roman" w:cs="Times New Roman"/>
+                        </w:rPr>
+                        <w:t xml:space="preserve"> </w:t>
                       </w:r>
                     </w:p>
                     <w:p>
@@ -8740,14 +9323,28 @@
                         <w:rPr>
                           <w:rFonts w:ascii="Times New Roman" w:hAnsi="Times New Roman" w:cs="Times New Roman"/>
                         </w:rPr>
-                        <w:t>search_tgl_pinjam</w:t>
+                        <w:t>search_tgl_</w:t>
+                      </w:r>
+                      <w:proofErr w:type="gramStart"/>
+                      <w:r>
+                        <w:rPr>
+                          <w:rFonts w:ascii="Times New Roman" w:hAnsi="Times New Roman" w:cs="Times New Roman"/>
+                        </w:rPr>
+                        <w:t>pinjam</w:t>
                       </w:r>
                       <w:proofErr w:type="spellEnd"/>
                       <w:r>
                         <w:rPr>
                           <w:rFonts w:ascii="Times New Roman" w:hAnsi="Times New Roman" w:cs="Times New Roman"/>
                         </w:rPr>
-                        <w:t>('2024-04-12','912');</w:t>
+                        <w:t>(</w:t>
+                      </w:r>
+                      <w:proofErr w:type="gramEnd"/>
+                      <w:r>
+                        <w:rPr>
+                          <w:rFonts w:ascii="Times New Roman" w:hAnsi="Times New Roman" w:cs="Times New Roman"/>
+                        </w:rPr>
+                        <w:t>'2024-04-12','912');</w:t>
                       </w:r>
                     </w:p>
                   </w:txbxContent>
@@ -8759,12 +9356,6 @@
         </mc:AlternateContent>
       </w:r>
       <w:r>
-        <w:rPr>
-          <w:rFonts w:asciiTheme="majorBidi" w:hAnsiTheme="majorBidi" w:cstheme="majorBidi"/>
-          <w:sz w:val="24"/>
-          <w:szCs w:val="24"/>
-          <w:lang w:val="en-US"/>
-        </w:rPr>
         <w:t>Source code</w:t>
       </w:r>
     </w:p>
@@ -8837,12 +9428,17 @@
                             </w:r>
                             <w:proofErr w:type="spellStart"/>
                             <w:r>
-                              <w:t>search_angkatan_anggota</w:t>
+                              <w:t>search_angkatan_</w:t>
+                            </w:r>
+                            <w:proofErr w:type="gramStart"/>
+                            <w:r>
+                              <w:t>anggota</w:t>
                             </w:r>
                             <w:proofErr w:type="spellEnd"/>
                             <w:r>
                               <w:t>(</w:t>
                             </w:r>
+                            <w:proofErr w:type="gramEnd"/>
                           </w:p>
                           <w:p>
                             <w:r>
@@ -8994,8 +9590,13 @@
                             </w:r>
                           </w:p>
                           <w:p>
-                            <w:r>
-                              <w:t xml:space="preserve">DELIMITER ; </w:t>
+                            <w:proofErr w:type="gramStart"/>
+                            <w:r>
+                              <w:t>DELIMITER ;</w:t>
+                            </w:r>
+                            <w:proofErr w:type="gramEnd"/>
+                            <w:r>
+                              <w:t xml:space="preserve"> </w:t>
                             </w:r>
                           </w:p>
                           <w:p>
@@ -9027,12 +9628,17 @@
                             </w:r>
                             <w:proofErr w:type="spellStart"/>
                             <w:r>
-                              <w:t>input_anggota</w:t>
+                              <w:t>input_</w:t>
+                            </w:r>
+                            <w:proofErr w:type="gramStart"/>
+                            <w:r>
+                              <w:t>anggota</w:t>
                             </w:r>
                             <w:proofErr w:type="spellEnd"/>
                             <w:r>
                               <w:t>(</w:t>
                             </w:r>
+                            <w:proofErr w:type="gramEnd"/>
                           </w:p>
                           <w:p>
                             <w:r>
@@ -9195,7 +9801,15 @@
                               <w:t xml:space="preserve"> </w:t>
                             </w:r>
                             <w:r>
-                              <w:t>(idAnggota,Nama_Anggota,Angkatan_Anggota,Tempat_Lahir_Anggota,Tanggal_Lahir_Anggota,No_Telp,Jenis_Kelamin,Status_Pinjam);</w:t>
+                              <w:t>(</w:t>
+                            </w:r>
+                            <w:proofErr w:type="gramStart"/>
+                            <w:r>
+                              <w:t>idAnggota,Nama</w:t>
+                            </w:r>
+                            <w:proofErr w:type="gramEnd"/>
+                            <w:r>
+                              <w:t>_Anggota,Angkatan_Anggota,Tempat_Lahir_Anggota,Tanggal_Lahir_Anggota,No_Telp,Jenis_Kelamin,Status_Pinjam);</w:t>
                             </w:r>
                           </w:p>
                           <w:p>
@@ -9207,9 +9821,11 @@
                             </w:r>
                           </w:p>
                           <w:p>
+                            <w:proofErr w:type="gramStart"/>
                             <w:r>
                               <w:t>DELIMITER ;</w:t>
                             </w:r>
+                            <w:proofErr w:type="gramEnd"/>
                           </w:p>
                           <w:p/>
                           <w:p>
@@ -9218,11 +9834,19 @@
                             </w:r>
                             <w:proofErr w:type="spellStart"/>
                             <w:r>
-                              <w:t>input_anggota</w:t>
+                              <w:t>input_</w:t>
+                            </w:r>
+                            <w:proofErr w:type="gramStart"/>
+                            <w:r>
+                              <w:t>anggota</w:t>
                             </w:r>
                             <w:proofErr w:type="spellEnd"/>
                             <w:r>
-                              <w:t xml:space="preserve">('14', 'Akhmad </w:t>
+                              <w:t>(</w:t>
+                            </w:r>
+                            <w:proofErr w:type="gramEnd"/>
+                            <w:r>
+                              <w:t xml:space="preserve">'14', 'Akhmad </w:t>
                             </w:r>
                             <w:proofErr w:type="spellStart"/>
                             <w:r>
@@ -9279,12 +9903,17 @@
                             </w:r>
                             <w:proofErr w:type="spellStart"/>
                             <w:r>
-                              <w:t>get_jumlah_anggota</w:t>
+                              <w:t>get_jumlah_</w:t>
+                            </w:r>
+                            <w:proofErr w:type="gramStart"/>
+                            <w:r>
+                              <w:t>anggota</w:t>
                             </w:r>
                             <w:proofErr w:type="spellEnd"/>
                             <w:r>
                               <w:t>(</w:t>
                             </w:r>
+                            <w:proofErr w:type="gramEnd"/>
                           </w:p>
                           <w:p>
                             <w:r>
@@ -9306,7 +9935,15 @@
                           </w:p>
                           <w:p>
                             <w:r>
-                              <w:t xml:space="preserve">    SELECT COUNT(*) INTO </w:t>
+                              <w:t xml:space="preserve">    SELECT </w:t>
+                            </w:r>
+                            <w:proofErr w:type="gramStart"/>
+                            <w:r>
+                              <w:t>COUNT(</w:t>
+                            </w:r>
+                            <w:proofErr w:type="gramEnd"/>
+                            <w:r>
+                              <w:t xml:space="preserve">*) INTO </w:t>
                             </w:r>
                             <w:proofErr w:type="spellStart"/>
                             <w:r>
@@ -9331,9 +9968,11 @@
                             </w:r>
                           </w:p>
                           <w:p>
+                            <w:proofErr w:type="gramStart"/>
                             <w:r>
                               <w:t>DELIMITER ;</w:t>
                             </w:r>
+                            <w:proofErr w:type="gramEnd"/>
                           </w:p>
                           <w:p>
                             <w:r>
@@ -9383,12 +10022,17 @@
                             </w:r>
                             <w:proofErr w:type="spellStart"/>
                             <w:r>
-                              <w:t>jumlah_buku</w:t>
+                              <w:t>jumlah_</w:t>
+                            </w:r>
+                            <w:proofErr w:type="gramStart"/>
+                            <w:r>
+                              <w:t>buku</w:t>
                             </w:r>
                             <w:proofErr w:type="spellEnd"/>
                             <w:r>
                               <w:t>(</w:t>
                             </w:r>
+                            <w:proofErr w:type="gramEnd"/>
                           </w:p>
                           <w:p>
                             <w:r>
@@ -9558,8 +10202,13 @@
                             </w:r>
                           </w:p>
                           <w:p>
-                            <w:r>
-                              <w:t xml:space="preserve">DELIMITER ; </w:t>
+                            <w:proofErr w:type="gramStart"/>
+                            <w:r>
+                              <w:t>DELIMITER ;</w:t>
+                            </w:r>
+                            <w:proofErr w:type="gramEnd"/>
+                            <w:r>
+                              <w:t xml:space="preserve"> </w:t>
                             </w:r>
                           </w:p>
                           <w:p/>
@@ -9574,11 +10223,19 @@
                             </w:r>
                             <w:proofErr w:type="spellStart"/>
                             <w:r>
-                              <w:t>jumlah_buku</w:t>
+                              <w:t>jumlah_</w:t>
+                            </w:r>
+                            <w:proofErr w:type="gramStart"/>
+                            <w:r>
+                              <w:t>buku</w:t>
                             </w:r>
                             <w:proofErr w:type="spellEnd"/>
                             <w:r>
-                              <w:t>('imam', @tahunTerbit , @totalBuku);</w:t>
+                              <w:t>(</w:t>
+                            </w:r>
+                            <w:proofErr w:type="gramEnd"/>
+                            <w:r>
+                              <w:t>'imam', @tahunTerbit , @totalBuku);</w:t>
                             </w:r>
                           </w:p>
                           <w:p>
@@ -9632,12 +10289,17 @@
                       </w:r>
                       <w:proofErr w:type="spellStart"/>
                       <w:r>
-                        <w:t>search_angkatan_anggota</w:t>
+                        <w:t>search_angkatan_</w:t>
+                      </w:r>
+                      <w:proofErr w:type="gramStart"/>
+                      <w:r>
+                        <w:t>anggota</w:t>
                       </w:r>
                       <w:proofErr w:type="spellEnd"/>
                       <w:r>
                         <w:t>(</w:t>
                       </w:r>
+                      <w:proofErr w:type="gramEnd"/>
                     </w:p>
                     <w:p>
                       <w:r>
@@ -9789,8 +10451,13 @@
                       </w:r>
                     </w:p>
                     <w:p>
-                      <w:r>
-                        <w:t xml:space="preserve">DELIMITER ; </w:t>
+                      <w:proofErr w:type="gramStart"/>
+                      <w:r>
+                        <w:t>DELIMITER ;</w:t>
+                      </w:r>
+                      <w:proofErr w:type="gramEnd"/>
+                      <w:r>
+                        <w:t xml:space="preserve"> </w:t>
                       </w:r>
                     </w:p>
                     <w:p>
@@ -9822,12 +10489,17 @@
                       </w:r>
                       <w:proofErr w:type="spellStart"/>
                       <w:r>
-                        <w:t>input_anggota</w:t>
+                        <w:t>input_</w:t>
+                      </w:r>
+                      <w:proofErr w:type="gramStart"/>
+                      <w:r>
+                        <w:t>anggota</w:t>
                       </w:r>
                       <w:proofErr w:type="spellEnd"/>
                       <w:r>
                         <w:t>(</w:t>
                       </w:r>
+                      <w:proofErr w:type="gramEnd"/>
                     </w:p>
                     <w:p>
                       <w:r>
@@ -9990,7 +10662,15 @@
                         <w:t xml:space="preserve"> </w:t>
                       </w:r>
                       <w:r>
-                        <w:t>(idAnggota,Nama_Anggota,Angkatan_Anggota,Tempat_Lahir_Anggota,Tanggal_Lahir_Anggota,No_Telp,Jenis_Kelamin,Status_Pinjam);</w:t>
+                        <w:t>(</w:t>
+                      </w:r>
+                      <w:proofErr w:type="gramStart"/>
+                      <w:r>
+                        <w:t>idAnggota,Nama</w:t>
+                      </w:r>
+                      <w:proofErr w:type="gramEnd"/>
+                      <w:r>
+                        <w:t>_Anggota,Angkatan_Anggota,Tempat_Lahir_Anggota,Tanggal_Lahir_Anggota,No_Telp,Jenis_Kelamin,Status_Pinjam);</w:t>
                       </w:r>
                     </w:p>
                     <w:p>
@@ -10002,9 +10682,11 @@
                       </w:r>
                     </w:p>
                     <w:p>
+                      <w:proofErr w:type="gramStart"/>
                       <w:r>
                         <w:t>DELIMITER ;</w:t>
                       </w:r>
+                      <w:proofErr w:type="gramEnd"/>
                     </w:p>
                     <w:p/>
                     <w:p>
@@ -10013,11 +10695,19 @@
                       </w:r>
                       <w:proofErr w:type="spellStart"/>
                       <w:r>
-                        <w:t>input_anggota</w:t>
+                        <w:t>input_</w:t>
+                      </w:r>
+                      <w:proofErr w:type="gramStart"/>
+                      <w:r>
+                        <w:t>anggota</w:t>
                       </w:r>
                       <w:proofErr w:type="spellEnd"/>
                       <w:r>
-                        <w:t xml:space="preserve">('14', 'Akhmad </w:t>
+                        <w:t>(</w:t>
+                      </w:r>
+                      <w:proofErr w:type="gramEnd"/>
+                      <w:r>
+                        <w:t xml:space="preserve">'14', 'Akhmad </w:t>
                       </w:r>
                       <w:proofErr w:type="spellStart"/>
                       <w:r>
@@ -10074,12 +10764,17 @@
                       </w:r>
                       <w:proofErr w:type="spellStart"/>
                       <w:r>
-                        <w:t>get_jumlah_anggota</w:t>
+                        <w:t>get_jumlah_</w:t>
+                      </w:r>
+                      <w:proofErr w:type="gramStart"/>
+                      <w:r>
+                        <w:t>anggota</w:t>
                       </w:r>
                       <w:proofErr w:type="spellEnd"/>
                       <w:r>
                         <w:t>(</w:t>
                       </w:r>
+                      <w:proofErr w:type="gramEnd"/>
                     </w:p>
                     <w:p>
                       <w:r>
@@ -10101,7 +10796,15 @@
                     </w:p>
                     <w:p>
                       <w:r>
-                        <w:t xml:space="preserve">    SELECT COUNT(*) INTO </w:t>
+                        <w:t xml:space="preserve">    SELECT </w:t>
+                      </w:r>
+                      <w:proofErr w:type="gramStart"/>
+                      <w:r>
+                        <w:t>COUNT(</w:t>
+                      </w:r>
+                      <w:proofErr w:type="gramEnd"/>
+                      <w:r>
+                        <w:t xml:space="preserve">*) INTO </w:t>
                       </w:r>
                       <w:proofErr w:type="spellStart"/>
                       <w:r>
@@ -10126,9 +10829,11 @@
                       </w:r>
                     </w:p>
                     <w:p>
+                      <w:proofErr w:type="gramStart"/>
                       <w:r>
                         <w:t>DELIMITER ;</w:t>
                       </w:r>
+                      <w:proofErr w:type="gramEnd"/>
                     </w:p>
                     <w:p>
                       <w:r>
@@ -10178,12 +10883,17 @@
                       </w:r>
                       <w:proofErr w:type="spellStart"/>
                       <w:r>
-                        <w:t>jumlah_buku</w:t>
+                        <w:t>jumlah_</w:t>
+                      </w:r>
+                      <w:proofErr w:type="gramStart"/>
+                      <w:r>
+                        <w:t>buku</w:t>
                       </w:r>
                       <w:proofErr w:type="spellEnd"/>
                       <w:r>
                         <w:t>(</w:t>
                       </w:r>
+                      <w:proofErr w:type="gramEnd"/>
                     </w:p>
                     <w:p>
                       <w:r>
@@ -10353,8 +11063,13 @@
                       </w:r>
                     </w:p>
                     <w:p>
-                      <w:r>
-                        <w:t xml:space="preserve">DELIMITER ; </w:t>
+                      <w:proofErr w:type="gramStart"/>
+                      <w:r>
+                        <w:t>DELIMITER ;</w:t>
+                      </w:r>
+                      <w:proofErr w:type="gramEnd"/>
+                      <w:r>
+                        <w:t xml:space="preserve"> </w:t>
                       </w:r>
                     </w:p>
                     <w:p/>
@@ -10369,11 +11084,19 @@
                       </w:r>
                       <w:proofErr w:type="spellStart"/>
                       <w:r>
-                        <w:t>jumlah_buku</w:t>
+                        <w:t>jumlah_</w:t>
+                      </w:r>
+                      <w:proofErr w:type="gramStart"/>
+                      <w:r>
+                        <w:t>buku</w:t>
                       </w:r>
                       <w:proofErr w:type="spellEnd"/>
                       <w:r>
-                        <w:t>('imam', @tahunTerbit , @totalBuku);</w:t>
+                        <w:t>(</w:t>
+                      </w:r>
+                      <w:proofErr w:type="gramEnd"/>
+                      <w:r>
+                        <w:t>'imam', @tahunTerbit , @totalBuku);</w:t>
                       </w:r>
                     </w:p>
                     <w:p>
@@ -10415,16 +11138,16 @@
         <mc:AlternateContent>
           <mc:Choice Requires="wps">
             <w:drawing>
-              <wp:anchor distT="0" distB="0" distL="114300" distR="114300" simplePos="0" relativeHeight="251665408" behindDoc="0" locked="0" layoutInCell="1" allowOverlap="1" wp14:anchorId="2AB1D2B3" wp14:editId="677FF719">
+              <wp:anchor distT="0" distB="0" distL="114300" distR="114300" simplePos="0" relativeHeight="251665408" behindDoc="0" locked="0" layoutInCell="1" allowOverlap="1" wp14:anchorId="2AB1D2B3" wp14:editId="47D8C286">
                 <wp:simplePos x="0" y="0"/>
                 <wp:positionH relativeFrom="column">
-                  <wp:posOffset>647870</wp:posOffset>
+                  <wp:posOffset>645795</wp:posOffset>
                 </wp:positionH>
                 <wp:positionV relativeFrom="paragraph">
-                  <wp:posOffset>256</wp:posOffset>
+                  <wp:posOffset>0</wp:posOffset>
                 </wp:positionV>
-                <wp:extent cx="4359910" cy="8522970"/>
-                <wp:effectExtent l="0" t="0" r="21590" b="11430"/>
+                <wp:extent cx="4359910" cy="8753475"/>
+                <wp:effectExtent l="0" t="0" r="21590" b="28575"/>
                 <wp:wrapTopAndBottom/>
                 <wp:docPr id="331741599" name="Text Box 4"/>
                 <wp:cNvGraphicFramePr/>
@@ -10435,7 +11158,7 @@
                       <wps:spPr>
                         <a:xfrm>
                           <a:off x="0" y="0"/>
-                          <a:ext cx="4359910" cy="8522970"/>
+                          <a:ext cx="4359910" cy="8753475"/>
                         </a:xfrm>
                         <a:prstGeom prst="rect">
                           <a:avLst/>
@@ -10457,11 +11180,19 @@
                             </w:r>
                             <w:proofErr w:type="spellStart"/>
                             <w:r>
-                              <w:t>input_anggota</w:t>
+                              <w:t>input_</w:t>
+                            </w:r>
+                            <w:proofErr w:type="gramStart"/>
+                            <w:r>
+                              <w:t>anggota</w:t>
                             </w:r>
                             <w:proofErr w:type="spellEnd"/>
                             <w:r>
-                              <w:t xml:space="preserve">('14', 'Akhmad </w:t>
+                              <w:t>(</w:t>
+                            </w:r>
+                            <w:proofErr w:type="gramEnd"/>
+                            <w:r>
+                              <w:t xml:space="preserve">'14', 'Akhmad </w:t>
                             </w:r>
                             <w:proofErr w:type="spellStart"/>
                             <w:r>
@@ -10517,12 +11248,17 @@
                             </w:r>
                             <w:proofErr w:type="spellStart"/>
                             <w:r>
-                              <w:t>get_jumlah_anggota</w:t>
+                              <w:t>get_jumlah_</w:t>
+                            </w:r>
+                            <w:proofErr w:type="gramStart"/>
+                            <w:r>
+                              <w:t>anggota</w:t>
                             </w:r>
                             <w:proofErr w:type="spellEnd"/>
                             <w:r>
                               <w:t>(</w:t>
                             </w:r>
+                            <w:proofErr w:type="gramEnd"/>
                           </w:p>
                           <w:p>
                             <w:r>
@@ -10544,7 +11280,15 @@
                           </w:p>
                           <w:p>
                             <w:r>
-                              <w:t xml:space="preserve">    SELECT COUNT(*) INTO </w:t>
+                              <w:t xml:space="preserve">    SELECT </w:t>
+                            </w:r>
+                            <w:proofErr w:type="gramStart"/>
+                            <w:r>
+                              <w:t>COUNT(</w:t>
+                            </w:r>
+                            <w:proofErr w:type="gramEnd"/>
+                            <w:r>
+                              <w:t xml:space="preserve">*) INTO </w:t>
                             </w:r>
                             <w:proofErr w:type="spellStart"/>
                             <w:r>
@@ -10569,9 +11313,11 @@
                             </w:r>
                           </w:p>
                           <w:p>
+                            <w:proofErr w:type="gramStart"/>
                             <w:r>
                               <w:t>DELIMITER ;</w:t>
                             </w:r>
+                            <w:proofErr w:type="gramEnd"/>
                           </w:p>
                           <w:p>
                             <w:r>
@@ -10615,12 +11361,17 @@
                             </w:r>
                             <w:proofErr w:type="spellStart"/>
                             <w:r>
-                              <w:t>jumlah_buku</w:t>
+                              <w:t>jumlah_</w:t>
+                            </w:r>
+                            <w:proofErr w:type="gramStart"/>
+                            <w:r>
+                              <w:t>buku</w:t>
                             </w:r>
                             <w:proofErr w:type="spellEnd"/>
                             <w:r>
                               <w:t>(</w:t>
                             </w:r>
+                            <w:proofErr w:type="gramEnd"/>
                           </w:p>
                           <w:p>
                             <w:r>
@@ -10782,8 +11533,13 @@
                             </w:r>
                           </w:p>
                           <w:p>
-                            <w:r>
-                              <w:t xml:space="preserve">DELIMITER ; </w:t>
+                            <w:proofErr w:type="gramStart"/>
+                            <w:r>
+                              <w:t>DELIMITER ;</w:t>
+                            </w:r>
+                            <w:proofErr w:type="gramEnd"/>
+                            <w:r>
+                              <w:t xml:space="preserve"> </w:t>
                             </w:r>
                           </w:p>
                           <w:p>
@@ -10793,20 +11549,38 @@
                           </w:p>
                           <w:p>
                             <w:r>
-                              <w:t xml:space="preserve">CALL </w:t>
-                            </w:r>
-                            <w:proofErr w:type="spellStart"/>
-                            <w:r>
-                              <w:t>jumlah_buku</w:t>
-                            </w:r>
-                            <w:proofErr w:type="spellEnd"/>
-                            <w:r>
-                              <w:t>('imam', @tahunTerbit , @totalBuku);</w:t>
-                            </w:r>
+                              <w:t>SET @nama = 'imam</w:t>
+                            </w:r>
+                            <w:proofErr w:type="gramStart"/>
+                            <w:r>
+                              <w:t>' ;</w:t>
+                            </w:r>
+                            <w:proofErr w:type="gramEnd"/>
                           </w:p>
                           <w:p>
                             <w:r>
-                              <w:t xml:space="preserve">SELECT @totalBuku AS </w:t>
+                              <w:t xml:space="preserve">CALL </w:t>
+                            </w:r>
+                            <w:proofErr w:type="spellStart"/>
+                            <w:r>
+                              <w:t>jumlah_</w:t>
+                            </w:r>
+                            <w:proofErr w:type="gramStart"/>
+                            <w:r>
+                              <w:t>buku</w:t>
+                            </w:r>
+                            <w:proofErr w:type="spellEnd"/>
+                            <w:r>
+                              <w:t>(</w:t>
+                            </w:r>
+                            <w:proofErr w:type="gramEnd"/>
+                            <w:r>
+                              <w:t>@nama, @tahunTerbit, @totalBuku);</w:t>
+                            </w:r>
+                          </w:p>
+                          <w:p>
+                            <w:r>
+                              <w:t xml:space="preserve">SELECT @nama, @tahunTerbit, @totalBuku AS </w:t>
                             </w:r>
                             <w:proofErr w:type="spellStart"/>
                             <w:r>
@@ -10836,7 +11610,7 @@
           </mc:Choice>
           <mc:Fallback>
             <w:pict>
-              <v:shape w14:anchorId="2AB1D2B3" id="Text Box 4" o:spid="_x0000_s1035" type="#_x0000_t202" style="position:absolute;margin-left:51pt;margin-top:0;width:343.3pt;height:671.1pt;z-index:251665408;visibility:visible;mso-wrap-style:square;mso-height-percent:0;mso-wrap-distance-left:9pt;mso-wrap-distance-top:0;mso-wrap-distance-right:9pt;mso-wrap-distance-bottom:0;mso-position-horizontal:absolute;mso-position-horizontal-relative:text;mso-position-vertical:absolute;mso-position-vertical-relative:text;mso-height-percent:0;mso-height-relative:margin;v-text-anchor:top" o:gfxdata="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" fillcolor="white [3201]" strokeweight=".5pt">
+              <v:shape w14:anchorId="2AB1D2B3" id="Text Box 4" o:spid="_x0000_s1035" type="#_x0000_t202" style="position:absolute;margin-left:50.85pt;margin-top:0;width:343.3pt;height:689.25pt;z-index:251665408;visibility:visible;mso-wrap-style:square;mso-height-percent:0;mso-wrap-distance-left:9pt;mso-wrap-distance-top:0;mso-wrap-distance-right:9pt;mso-wrap-distance-bottom:0;mso-position-horizontal:absolute;mso-position-horizontal-relative:text;mso-position-vertical:absolute;mso-position-vertical-relative:text;mso-height-percent:0;mso-height-relative:margin;v-text-anchor:top" o:gfxdata="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" fillcolor="white [3201]" strokeweight=".5pt">
                 <v:textbox>
                   <w:txbxContent>
                     <w:p>
@@ -10845,11 +11619,19 @@
                       </w:r>
                       <w:proofErr w:type="spellStart"/>
                       <w:r>
-                        <w:t>input_anggota</w:t>
+                        <w:t>input_</w:t>
+                      </w:r>
+                      <w:proofErr w:type="gramStart"/>
+                      <w:r>
+                        <w:t>anggota</w:t>
                       </w:r>
                       <w:proofErr w:type="spellEnd"/>
                       <w:r>
-                        <w:t xml:space="preserve">('14', 'Akhmad </w:t>
+                        <w:t>(</w:t>
+                      </w:r>
+                      <w:proofErr w:type="gramEnd"/>
+                      <w:r>
+                        <w:t xml:space="preserve">'14', 'Akhmad </w:t>
                       </w:r>
                       <w:proofErr w:type="spellStart"/>
                       <w:r>
@@ -10905,12 +11687,17 @@
                       </w:r>
                       <w:proofErr w:type="spellStart"/>
                       <w:r>
-                        <w:t>get_jumlah_anggota</w:t>
+                        <w:t>get_jumlah_</w:t>
+                      </w:r>
+                      <w:proofErr w:type="gramStart"/>
+                      <w:r>
+                        <w:t>anggota</w:t>
                       </w:r>
                       <w:proofErr w:type="spellEnd"/>
                       <w:r>
                         <w:t>(</w:t>
                       </w:r>
+                      <w:proofErr w:type="gramEnd"/>
                     </w:p>
                     <w:p>
                       <w:r>
@@ -10932,7 +11719,15 @@
                     </w:p>
                     <w:p>
                       <w:r>
-                        <w:t xml:space="preserve">    SELECT COUNT(*) INTO </w:t>
+                        <w:t xml:space="preserve">    SELECT </w:t>
+                      </w:r>
+                      <w:proofErr w:type="gramStart"/>
+                      <w:r>
+                        <w:t>COUNT(</w:t>
+                      </w:r>
+                      <w:proofErr w:type="gramEnd"/>
+                      <w:r>
+                        <w:t xml:space="preserve">*) INTO </w:t>
                       </w:r>
                       <w:proofErr w:type="spellStart"/>
                       <w:r>
@@ -10957,9 +11752,11 @@
                       </w:r>
                     </w:p>
                     <w:p>
+                      <w:proofErr w:type="gramStart"/>
                       <w:r>
                         <w:t>DELIMITER ;</w:t>
                       </w:r>
+                      <w:proofErr w:type="gramEnd"/>
                     </w:p>
                     <w:p>
                       <w:r>
@@ -11003,12 +11800,17 @@
                       </w:r>
                       <w:proofErr w:type="spellStart"/>
                       <w:r>
-                        <w:t>jumlah_buku</w:t>
+                        <w:t>jumlah_</w:t>
+                      </w:r>
+                      <w:proofErr w:type="gramStart"/>
+                      <w:r>
+                        <w:t>buku</w:t>
                       </w:r>
                       <w:proofErr w:type="spellEnd"/>
                       <w:r>
                         <w:t>(</w:t>
                       </w:r>
+                      <w:proofErr w:type="gramEnd"/>
                     </w:p>
                     <w:p>
                       <w:r>
@@ -11170,8 +11972,13 @@
                       </w:r>
                     </w:p>
                     <w:p>
-                      <w:r>
-                        <w:t xml:space="preserve">DELIMITER ; </w:t>
+                      <w:proofErr w:type="gramStart"/>
+                      <w:r>
+                        <w:t>DELIMITER ;</w:t>
+                      </w:r>
+                      <w:proofErr w:type="gramEnd"/>
+                      <w:r>
+                        <w:t xml:space="preserve"> </w:t>
                       </w:r>
                     </w:p>
                     <w:p>
@@ -11181,20 +11988,38 @@
                     </w:p>
                     <w:p>
                       <w:r>
-                        <w:t xml:space="preserve">CALL </w:t>
-                      </w:r>
-                      <w:proofErr w:type="spellStart"/>
-                      <w:r>
-                        <w:t>jumlah_buku</w:t>
-                      </w:r>
-                      <w:proofErr w:type="spellEnd"/>
-                      <w:r>
-                        <w:t>('imam', @tahunTerbit , @totalBuku);</w:t>
-                      </w:r>
+                        <w:t>SET @nama = 'imam</w:t>
+                      </w:r>
+                      <w:proofErr w:type="gramStart"/>
+                      <w:r>
+                        <w:t>' ;</w:t>
+                      </w:r>
+                      <w:proofErr w:type="gramEnd"/>
                     </w:p>
                     <w:p>
                       <w:r>
-                        <w:t xml:space="preserve">SELECT @totalBuku AS </w:t>
+                        <w:t xml:space="preserve">CALL </w:t>
+                      </w:r>
+                      <w:proofErr w:type="spellStart"/>
+                      <w:r>
+                        <w:t>jumlah_</w:t>
+                      </w:r>
+                      <w:proofErr w:type="gramStart"/>
+                      <w:r>
+                        <w:t>buku</w:t>
+                      </w:r>
+                      <w:proofErr w:type="spellEnd"/>
+                      <w:r>
+                        <w:t>(</w:t>
+                      </w:r>
+                      <w:proofErr w:type="gramEnd"/>
+                      <w:r>
+                        <w:t>@nama, @tahunTerbit, @totalBuku);</w:t>
+                      </w:r>
+                    </w:p>
+                    <w:p>
+                      <w:r>
+                        <w:t xml:space="preserve">SELECT @nama, @tahunTerbit, @totalBuku AS </w:t>
                       </w:r>
                       <w:proofErr w:type="spellStart"/>
                       <w:r>
@@ -11216,24 +12041,11 @@
     </w:p>
     <w:p>
       <w:pPr>
-        <w:pStyle w:val="ListParagraph"/>
-        <w:numPr>
-          <w:ilvl w:val="0"/>
-          <w:numId w:val="3"/>
-        </w:numPr>
-        <w:spacing w:line="360" w:lineRule="auto"/>
-        <w:rPr>
-          <w:rFonts w:asciiTheme="majorBidi" w:hAnsiTheme="majorBidi" w:cstheme="majorBidi"/>
-          <w:sz w:val="24"/>
-          <w:szCs w:val="24"/>
-        </w:rPr>
-      </w:pPr>
-      <w:r>
-        <w:rPr>
-          <w:rFonts w:asciiTheme="majorBidi" w:hAnsiTheme="majorBidi" w:cstheme="majorBidi"/>
-          <w:sz w:val="24"/>
-          <w:szCs w:val="24"/>
-        </w:rPr>
+        <w:pStyle w:val="Heading2"/>
+        <w:ind w:left="426"/>
+        <w:jc w:val="left"/>
+      </w:pPr>
+      <w:r>
         <w:lastRenderedPageBreak/>
         <w:t>Hasil</w:t>
       </w:r>
@@ -11275,6 +12087,7 @@
       <w:r>
         <w:rPr>
           <w:rFonts w:asciiTheme="majorBidi" w:hAnsiTheme="majorBidi" w:cstheme="majorBidi"/>
+          <w:noProof/>
           <w:sz w:val="24"/>
           <w:szCs w:val="24"/>
         </w:rPr>
@@ -11294,7 +12107,7 @@
                     <pic:cNvPicPr/>
                   </pic:nvPicPr>
                   <pic:blipFill>
-                    <a:blip r:embed="rId22"/>
+                    <a:blip r:embed="rId24"/>
                     <a:stretch>
                       <a:fillRect/>
                     </a:stretch>
@@ -11349,6 +12162,9 @@
         </w:rPr>
       </w:pPr>
       <w:r>
+        <w:rPr>
+          <w:noProof/>
+        </w:rPr>
         <w:drawing>
           <wp:inline distT="0" distB="0" distL="0" distR="0" wp14:anchorId="28AD220B" wp14:editId="6F7DC0E4">
             <wp:extent cx="4223385" cy="225616"/>
@@ -11365,7 +12181,7 @@
                     <pic:cNvPicPr/>
                   </pic:nvPicPr>
                   <pic:blipFill>
-                    <a:blip r:embed="rId23"/>
+                    <a:blip r:embed="rId25"/>
                     <a:stretch>
                       <a:fillRect/>
                     </a:stretch>
@@ -11422,6 +12238,7 @@
       <w:r>
         <w:rPr>
           <w:rFonts w:asciiTheme="majorBidi" w:hAnsiTheme="majorBidi" w:cstheme="majorBidi"/>
+          <w:noProof/>
           <w:sz w:val="24"/>
           <w:szCs w:val="24"/>
         </w:rPr>
@@ -11441,7 +12258,7 @@
                     <pic:cNvPicPr/>
                   </pic:nvPicPr>
                   <pic:blipFill>
-                    <a:blip r:embed="rId24"/>
+                    <a:blip r:embed="rId26"/>
                     <a:stretch>
                       <a:fillRect/>
                     </a:stretch>
@@ -11498,6 +12315,7 @@
       <w:r>
         <w:rPr>
           <w:rFonts w:asciiTheme="majorBidi" w:hAnsiTheme="majorBidi" w:cstheme="majorBidi"/>
+          <w:noProof/>
           <w:sz w:val="24"/>
           <w:szCs w:val="24"/>
         </w:rPr>
@@ -11517,7 +12335,7 @@
                     <pic:cNvPicPr/>
                   </pic:nvPicPr>
                   <pic:blipFill>
-                    <a:blip r:embed="rId25"/>
+                    <a:blip r:embed="rId27"/>
                     <a:stretch>
                       <a:fillRect/>
                     </a:stretch>
@@ -11574,6 +12392,7 @@
       <w:r>
         <w:rPr>
           <w:rFonts w:asciiTheme="majorBidi" w:hAnsiTheme="majorBidi" w:cstheme="majorBidi"/>
+          <w:noProof/>
           <w:sz w:val="24"/>
           <w:szCs w:val="24"/>
         </w:rPr>
@@ -11593,7 +12412,7 @@
                     <pic:cNvPicPr/>
                   </pic:nvPicPr>
                   <pic:blipFill>
-                    <a:blip r:embed="rId22"/>
+                    <a:blip r:embed="rId24"/>
                     <a:stretch>
                       <a:fillRect/>
                     </a:stretch>
@@ -11650,6 +12469,7 @@
       <w:r>
         <w:rPr>
           <w:rFonts w:asciiTheme="majorBidi" w:hAnsiTheme="majorBidi" w:cstheme="majorBidi"/>
+          <w:noProof/>
           <w:sz w:val="24"/>
           <w:szCs w:val="24"/>
         </w:rPr>
@@ -11669,7 +12489,7 @@
                     <pic:cNvPicPr/>
                   </pic:nvPicPr>
                   <pic:blipFill>
-                    <a:blip r:embed="rId26"/>
+                    <a:blip r:embed="rId28"/>
                     <a:stretch>
                       <a:fillRect/>
                     </a:stretch>
@@ -11730,10 +12550,10 @@
           <w:szCs w:val="24"/>
         </w:rPr>
         <w:drawing>
-          <wp:inline distT="0" distB="0" distL="0" distR="0" wp14:anchorId="72631663" wp14:editId="5E5EBBAA">
-            <wp:extent cx="876422" cy="390580"/>
+          <wp:inline distT="0" distB="0" distL="0" distR="0" wp14:anchorId="732CE072" wp14:editId="1BAB5793">
+            <wp:extent cx="2133898" cy="352474"/>
             <wp:effectExtent l="0" t="0" r="0" b="9525"/>
-            <wp:docPr id="490909876" name="Picture 1"/>
+            <wp:docPr id="1469857250" name="Picture 1"/>
             <wp:cNvGraphicFramePr>
               <a:graphicFrameLocks xmlns:a="http://schemas.openxmlformats.org/drawingml/2006/main" noChangeAspect="1"/>
             </wp:cNvGraphicFramePr>
@@ -11741,11 +12561,11 @@
               <a:graphicData uri="http://schemas.openxmlformats.org/drawingml/2006/picture">
                 <pic:pic xmlns:pic="http://schemas.openxmlformats.org/drawingml/2006/picture">
                   <pic:nvPicPr>
-                    <pic:cNvPr id="490909876" name=""/>
+                    <pic:cNvPr id="1469857250" name=""/>
                     <pic:cNvPicPr/>
                   </pic:nvPicPr>
                   <pic:blipFill>
-                    <a:blip r:embed="rId27"/>
+                    <a:blip r:embed="rId29"/>
                     <a:stretch>
                       <a:fillRect/>
                     </a:stretch>
@@ -11753,7 +12573,7 @@
                   <pic:spPr>
                     <a:xfrm>
                       <a:off x="0" y="0"/>
-                      <a:ext cx="876422" cy="390580"/>
+                      <a:ext cx="2133898" cy="352474"/>
                     </a:xfrm>
                     <a:prstGeom prst="rect">
                       <a:avLst/>
@@ -11768,40 +12588,23 @@
     </w:p>
     <w:p>
       <w:pPr>
-        <w:pStyle w:val="ListParagraph"/>
-        <w:numPr>
-          <w:ilvl w:val="0"/>
-          <w:numId w:val="3"/>
-        </w:numPr>
-        <w:spacing w:line="360" w:lineRule="auto"/>
-        <w:rPr>
-          <w:rFonts w:asciiTheme="majorBidi" w:hAnsiTheme="majorBidi" w:cstheme="majorBidi"/>
-          <w:sz w:val="24"/>
-          <w:szCs w:val="24"/>
-        </w:rPr>
-      </w:pPr>
-      <w:r>
-        <w:rPr>
-          <w:rFonts w:asciiTheme="majorBidi" w:hAnsiTheme="majorBidi" w:cstheme="majorBidi"/>
-          <w:sz w:val="24"/>
-          <w:szCs w:val="24"/>
-        </w:rPr>
+        <w:pStyle w:val="Heading2"/>
+        <w:ind w:left="426"/>
+        <w:jc w:val="left"/>
+      </w:pPr>
+      <w:proofErr w:type="spellStart"/>
+      <w:r>
         <w:t>Penjelasa</w:t>
       </w:r>
       <w:r>
-        <w:rPr>
-          <w:rFonts w:asciiTheme="majorBidi" w:hAnsiTheme="majorBidi" w:cstheme="majorBidi"/>
-          <w:sz w:val="24"/>
-          <w:szCs w:val="24"/>
-          <w:lang w:val="en-US"/>
-        </w:rPr>
         <w:t>n</w:t>
       </w:r>
+      <w:proofErr w:type="spellEnd"/>
     </w:p>
     <w:p>
       <w:pPr>
         <w:spacing w:line="360" w:lineRule="auto"/>
-        <w:ind w:left="720" w:firstLine="360"/>
+        <w:ind w:firstLine="644"/>
         <w:jc w:val="both"/>
         <w:rPr>
           <w:rFonts w:asciiTheme="majorBidi" w:hAnsiTheme="majorBidi" w:cstheme="majorBidi"/>
@@ -12145,7 +12948,25 @@
           <w:sz w:val="24"/>
           <w:szCs w:val="24"/>
         </w:rPr>
-        <w:t xml:space="preserve"> parameter  IN, OUT, INOUT. Lalu </w:t>
+        <w:t xml:space="preserve"> </w:t>
+      </w:r>
+      <w:proofErr w:type="gramStart"/>
+      <w:r>
+        <w:rPr>
+          <w:rFonts w:asciiTheme="majorBidi" w:hAnsiTheme="majorBidi" w:cstheme="majorBidi"/>
+          <w:sz w:val="24"/>
+          <w:szCs w:val="24"/>
+        </w:rPr>
+        <w:t>parameter  IN</w:t>
+      </w:r>
+      <w:proofErr w:type="gramEnd"/>
+      <w:r>
+        <w:rPr>
+          <w:rFonts w:asciiTheme="majorBidi" w:hAnsiTheme="majorBidi" w:cstheme="majorBidi"/>
+          <w:sz w:val="24"/>
+          <w:szCs w:val="24"/>
+        </w:rPr>
+        <w:t xml:space="preserve">, OUT, INOUT. Lalu </w:t>
       </w:r>
       <w:proofErr w:type="spellStart"/>
       <w:r>
@@ -12184,6 +13005,7 @@
         <w:t xml:space="preserve"> </w:t>
       </w:r>
       <w:proofErr w:type="spellStart"/>
+      <w:proofErr w:type="gramStart"/>
       <w:r>
         <w:rPr>
           <w:rFonts w:asciiTheme="majorBidi" w:hAnsiTheme="majorBidi" w:cstheme="majorBidi"/>
@@ -12211,6 +13033,7 @@
         <w:t>lalu</w:t>
       </w:r>
       <w:proofErr w:type="spellEnd"/>
+      <w:proofErr w:type="gramEnd"/>
       <w:r>
         <w:rPr>
           <w:rFonts w:asciiTheme="majorBidi" w:hAnsiTheme="majorBidi" w:cstheme="majorBidi"/>
@@ -12317,7 +13140,11 @@
         <w:t>PENUTUP</w:t>
       </w:r>
     </w:p>
-    <w:p/>
+    <w:p>
+      <w:pPr>
+        <w:spacing w:after="0"/>
+      </w:pPr>
+    </w:p>
     <w:p>
       <w:pPr>
         <w:pStyle w:val="ListParagraph"/>
@@ -12328,7 +13155,7 @@
         </w:numPr>
         <w:autoSpaceDE/>
         <w:autoSpaceDN/>
-        <w:spacing w:before="90" w:after="160" w:line="360" w:lineRule="auto"/>
+        <w:spacing w:before="90" w:line="360" w:lineRule="auto"/>
         <w:ind w:right="-1"/>
         <w:jc w:val="center"/>
         <w:outlineLvl w:val="1"/>
@@ -12344,7 +13171,7 @@
     <w:p>
       <w:pPr>
         <w:pStyle w:val="Heading2"/>
-        <w:spacing w:line="360" w:lineRule="auto"/>
+        <w:spacing w:before="0" w:after="0" w:line="360" w:lineRule="auto"/>
         <w:ind w:left="426" w:hanging="426"/>
         <w:jc w:val="left"/>
       </w:pPr>
@@ -12404,7 +13231,7 @@
     <w:p>
       <w:pPr>
         <w:pStyle w:val="Heading2"/>
-        <w:spacing w:line="360" w:lineRule="auto"/>
+        <w:spacing w:before="0" w:after="0" w:line="360" w:lineRule="auto"/>
         <w:ind w:left="426" w:hanging="426"/>
         <w:jc w:val="left"/>
       </w:pPr>

</xml_diff>